<commit_message>
week 11 hw trial
</commit_message>
<xml_diff>
--- a/50.021_AI/Week11_HW.docx
+++ b/50.021_AI/Week11_HW.docx
@@ -66,8 +66,19 @@
         <w:spacing w:after="0"/>
         <w:ind w:left="-5"/>
       </w:pPr>
-      <w:r>
-        <w:t xml:space="preserve">Submission: via </w:t>
+      <w:proofErr w:type="spellStart"/>
+      <w:r>
+        <w:rPr>
+          <w:rFonts w:ascii="subscript" w:hAnsi="subscript"/>
+        </w:rPr>
+        <w:t>S</w:t>
+      </w:r>
+      <w:r>
+        <w:t>mission</w:t>
+      </w:r>
+      <w:proofErr w:type="spellEnd"/>
+      <w:r>
+        <w:t xml:space="preserve">: via </w:t>
       </w:r>
       <w:proofErr w:type="spellStart"/>
       <w:r>
@@ -187,7 +198,7 @@
     </w:p>
     <w:p>
       <w:pPr>
-        <w:spacing w:after="580"/>
+        <w:spacing w:after="0"/>
         <w:ind w:left="-5"/>
       </w:pPr>
       <w:r>
@@ -1236,7 +1247,7 @@
     <w:p>
       <w:pPr>
         <w:spacing w:after="0"/>
-        <w:ind w:left="-5"/>
+        <w:ind w:left="0" w:firstLine="0"/>
       </w:pPr>
       <w:r>
         <w:t xml:space="preserve">Given the start state in the above diagram, your goal is to get the package to location </w:t>
@@ -1250,6 +1261,69 @@
       <w:r>
         <w:t>. Formulate this logistic problem using the STRIPS representation and answer the following:</w:t>
       </w:r>
+      <w:r>
+        <w:t xml:space="preserve"> </w:t>
+      </w:r>
+    </w:p>
+    <w:p>
+      <w:pPr>
+        <w:spacing w:after="0"/>
+        <w:ind w:left="0" w:firstLine="0"/>
+        <w:rPr>
+          <w:color w:val="002060"/>
+        </w:rPr>
+      </w:pPr>
+    </w:p>
+    <w:p>
+      <w:pPr>
+        <w:spacing w:after="0"/>
+        <w:ind w:left="0" w:firstLine="0"/>
+        <w:rPr>
+          <w:color w:val="002060"/>
+        </w:rPr>
+      </w:pPr>
+      <w:r>
+        <w:rPr>
+          <w:color w:val="002060"/>
+        </w:rPr>
+        <w:t>STRIPS, formally (P,O,I,G)</w:t>
+      </w:r>
+    </w:p>
+    <w:p>
+      <w:pPr>
+        <w:spacing w:after="0"/>
+        <w:ind w:left="0" w:firstLine="0"/>
+        <w:rPr>
+          <w:color w:val="002060"/>
+        </w:rPr>
+      </w:pPr>
+      <w:r>
+        <w:rPr>
+          <w:color w:val="002060"/>
+        </w:rPr>
+        <w:t xml:space="preserve">P – set of propositional variables (facts), O – set of operators / actions, </w:t>
+      </w:r>
+    </w:p>
+    <w:p>
+      <w:pPr>
+        <w:spacing w:after="0"/>
+        <w:ind w:left="0" w:firstLine="0"/>
+        <w:rPr>
+          <w:color w:val="002060"/>
+        </w:rPr>
+      </w:pPr>
+      <w:r>
+        <w:rPr>
+          <w:color w:val="002060"/>
+        </w:rPr>
+        <w:t>I – initial state, true/false assignments to P, G – goal state of the world</w:t>
+      </w:r>
+    </w:p>
+    <w:p>
+      <w:pPr>
+        <w:spacing w:after="0"/>
+        <w:ind w:left="0" w:firstLine="0"/>
+      </w:pPr>
     </w:p>
     <w:p>
       <w:pPr>
@@ -1296,7 +1370,7 @@
           <w:ilvl w:val="0"/>
           <w:numId w:val="1"/>
         </w:numPr>
-        <w:spacing w:after="786"/>
+        <w:spacing w:after="0"/>
         <w:ind w:hanging="307"/>
       </w:pPr>
       <w:r>
@@ -1305,126 +1379,703 @@
     </w:p>
     <w:p>
       <w:pPr>
-        <w:spacing w:after="412" w:line="259" w:lineRule="auto"/>
-        <w:jc w:val="center"/>
-      </w:pPr>
-      <w:r>
-        <w:rPr>
-          <w:sz w:val="20"/>
-        </w:rPr>
-        <w:t>1</w:t>
-      </w:r>
-    </w:p>
-    <w:p>
-      <w:pPr>
-        <w:spacing w:after="0" w:line="259" w:lineRule="auto"/>
-        <w:ind w:left="0" w:firstLine="0"/>
-        <w:jc w:val="right"/>
-      </w:pPr>
-      <w:r>
-        <w:rPr>
-          <w:rFonts w:ascii="Calibri" w:eastAsia="Calibri" w:hAnsi="Calibri" w:cs="Calibri"/>
-          <w:i/>
-          <w:sz w:val="20"/>
-        </w:rPr>
-        <w:t>5 GENERIC PLANNING II</w:t>
-      </w:r>
-    </w:p>
-    <w:p>
-      <w:pPr>
-        <w:spacing w:after="494" w:line="259" w:lineRule="auto"/>
-        <w:ind w:left="0" w:firstLine="0"/>
-        <w:jc w:val="left"/>
-      </w:pPr>
-      <w:r>
-        <w:rPr>
-          <w:rFonts w:ascii="Calibri" w:eastAsia="Calibri" w:hAnsi="Calibri" w:cs="Calibri"/>
-          <w:noProof/>
-          <w:sz w:val="22"/>
-        </w:rPr>
-        <mc:AlternateContent>
-          <mc:Choice Requires="wpg">
-            <w:drawing>
-              <wp:inline distT="0" distB="0" distL="0" distR="0" wp14:anchorId="5582968B" wp14:editId="0DD64298">
-                <wp:extent cx="4365130" cy="5055"/>
-                <wp:effectExtent l="0" t="0" r="0" b="0"/>
-                <wp:docPr id="2759" name="Group 2759"/>
-                <wp:cNvGraphicFramePr/>
-                <a:graphic xmlns:a="http://schemas.openxmlformats.org/drawingml/2006/main">
-                  <a:graphicData uri="http://schemas.microsoft.com/office/word/2010/wordprocessingGroup">
-                    <wpg:wgp>
-                      <wpg:cNvGrpSpPr/>
-                      <wpg:grpSpPr>
-                        <a:xfrm>
-                          <a:off x="0" y="0"/>
-                          <a:ext cx="4365130" cy="5055"/>
-                          <a:chOff x="0" y="0"/>
-                          <a:chExt cx="4365130" cy="5055"/>
-                        </a:xfrm>
-                      </wpg:grpSpPr>
-                      <wps:wsp>
-                        <wps:cNvPr id="89" name="Shape 89"/>
-                        <wps:cNvSpPr/>
-                        <wps:spPr>
-                          <a:xfrm>
-                            <a:off x="0" y="0"/>
-                            <a:ext cx="4365130" cy="0"/>
-                          </a:xfrm>
-                          <a:custGeom>
-                            <a:avLst/>
-                            <a:gdLst/>
-                            <a:ahLst/>
-                            <a:cxnLst/>
-                            <a:rect l="0" t="0" r="0" b="0"/>
-                            <a:pathLst>
-                              <a:path w="4365130">
-                                <a:moveTo>
-                                  <a:pt x="0" y="0"/>
-                                </a:moveTo>
-                                <a:lnTo>
-                                  <a:pt x="4365130" y="0"/>
-                                </a:lnTo>
-                              </a:path>
-                            </a:pathLst>
-                          </a:custGeom>
-                          <a:ln w="5055" cap="flat">
-                            <a:miter lim="127000"/>
-                          </a:ln>
-                        </wps:spPr>
-                        <wps:style>
-                          <a:lnRef idx="1">
-                            <a:srgbClr val="000000"/>
-                          </a:lnRef>
-                          <a:fillRef idx="0">
-                            <a:srgbClr val="000000">
-                              <a:alpha val="0"/>
-                            </a:srgbClr>
-                          </a:fillRef>
-                          <a:effectRef idx="0">
-                            <a:scrgbClr r="0" g="0" b="0"/>
-                          </a:effectRef>
-                          <a:fontRef idx="none"/>
-                        </wps:style>
-                        <wps:bodyPr/>
-                      </wps:wsp>
-                    </wpg:wgp>
-                  </a:graphicData>
-                </a:graphic>
-              </wp:inline>
-            </w:drawing>
-          </mc:Choice>
-          <mc:Fallback xmlns:a="http://schemas.openxmlformats.org/drawingml/2006/main">
-            <w:pict>
-              <v:group id="Group 2759" style="width:343.711pt;height:0.398pt;mso-position-horizontal-relative:char;mso-position-vertical-relative:line" coordsize="43651,50">
-                <v:shape id="Shape 89" style="position:absolute;width:43651;height:0;left:0;top:0;" coordsize="4365130,0" path="m0,0l4365130,0">
-                  <v:stroke weight="0.398pt" endcap="flat" joinstyle="miter" miterlimit="10" on="true" color="#000000"/>
-                  <v:fill on="false" color="#000000" opacity="0"/>
-                </v:shape>
-              </v:group>
-            </w:pict>
-          </mc:Fallback>
-        </mc:AlternateContent>
-      </w:r>
+        <w:spacing w:after="0"/>
+      </w:pPr>
+    </w:p>
+    <w:p>
+      <w:pPr>
+        <w:pStyle w:val="ListParagraph"/>
+        <w:numPr>
+          <w:ilvl w:val="0"/>
+          <w:numId w:val="8"/>
+        </w:numPr>
+        <w:spacing w:after="0"/>
+        <w:rPr>
+          <w:color w:val="002060"/>
+        </w:rPr>
+      </w:pPr>
+      <w:r>
+        <w:rPr>
+          <w:color w:val="002060"/>
+        </w:rPr>
+        <w:t>Facts</w:t>
+      </w:r>
+      <w:r>
+        <w:rPr>
+          <w:color w:val="002060"/>
+        </w:rPr>
+        <w:t>/variables</w:t>
+      </w:r>
+      <w:r>
+        <w:rPr>
+          <w:color w:val="002060"/>
+        </w:rPr>
+        <w:t xml:space="preserve">: </w:t>
+      </w:r>
+      <w:r>
+        <w:rPr>
+          <w:color w:val="002060"/>
+        </w:rPr>
+        <w:tab/>
+      </w:r>
+      <w:proofErr w:type="spellStart"/>
+      <w:r>
+        <w:rPr>
+          <w:color w:val="002060"/>
+        </w:rPr>
+        <w:t>truckAt</w:t>
+      </w:r>
+      <w:proofErr w:type="spellEnd"/>
+      <w:r>
+        <w:rPr>
+          <w:color w:val="002060"/>
+        </w:rPr>
+        <w:t xml:space="preserve">(x), </w:t>
+      </w:r>
+      <w:proofErr w:type="spellStart"/>
+      <w:r>
+        <w:rPr>
+          <w:color w:val="002060"/>
+        </w:rPr>
+        <w:t>packAt</w:t>
+      </w:r>
+      <w:proofErr w:type="spellEnd"/>
+      <w:r>
+        <w:rPr>
+          <w:color w:val="002060"/>
+        </w:rPr>
+        <w:t>(</w:t>
+      </w:r>
+      <w:r>
+        <w:rPr>
+          <w:color w:val="002060"/>
+        </w:rPr>
+        <w:t>x</w:t>
+      </w:r>
+      <w:r>
+        <w:rPr>
+          <w:color w:val="002060"/>
+        </w:rPr>
+        <w:t>)</w:t>
+      </w:r>
+      <w:r>
+        <w:rPr>
+          <w:color w:val="002060"/>
+        </w:rPr>
+        <w:t xml:space="preserve">, </w:t>
+      </w:r>
+      <w:proofErr w:type="spellStart"/>
+      <w:r>
+        <w:rPr>
+          <w:color w:val="002060"/>
+        </w:rPr>
+        <w:t>packInTruck</w:t>
+      </w:r>
+      <w:proofErr w:type="spellEnd"/>
+    </w:p>
+    <w:p>
+      <w:pPr>
+        <w:pStyle w:val="ListParagraph"/>
+        <w:numPr>
+          <w:ilvl w:val="0"/>
+          <w:numId w:val="8"/>
+        </w:numPr>
+        <w:spacing w:after="0"/>
+        <w:rPr>
+          <w:color w:val="002060"/>
+        </w:rPr>
+      </w:pPr>
+      <w:r>
+        <w:rPr>
+          <w:color w:val="002060"/>
+        </w:rPr>
+        <w:t>Actions:</w:t>
+      </w:r>
+      <w:r>
+        <w:rPr>
+          <w:color w:val="002060"/>
+        </w:rPr>
+        <w:tab/>
+        <w:t xml:space="preserve"> </w:t>
+      </w:r>
+      <w:r>
+        <w:rPr>
+          <w:color w:val="002060"/>
+        </w:rPr>
+        <w:tab/>
+        <w:t>(:action move(x, y)</w:t>
+      </w:r>
+    </w:p>
+    <w:p>
+      <w:pPr>
+        <w:spacing w:after="0"/>
+        <w:ind w:left="2170" w:firstLine="710"/>
+        <w:rPr>
+          <w:color w:val="002060"/>
+        </w:rPr>
+      </w:pPr>
+      <w:r>
+        <w:rPr>
+          <w:color w:val="002060"/>
+        </w:rPr>
+        <w:t xml:space="preserve">:precondition </w:t>
+      </w:r>
+      <w:proofErr w:type="spellStart"/>
+      <w:r>
+        <w:rPr>
+          <w:color w:val="002060"/>
+        </w:rPr>
+        <w:t>truckAt</w:t>
+      </w:r>
+      <w:proofErr w:type="spellEnd"/>
+      <w:r>
+        <w:rPr>
+          <w:color w:val="002060"/>
+        </w:rPr>
+        <w:t>(</w:t>
+      </w:r>
+      <w:r>
+        <w:rPr>
+          <w:color w:val="002060"/>
+        </w:rPr>
+        <w:t>x</w:t>
+      </w:r>
+      <w:r>
+        <w:rPr>
+          <w:color w:val="002060"/>
+        </w:rPr>
+        <w:t>)</w:t>
+      </w:r>
+      <w:r>
+        <w:rPr>
+          <w:color w:val="002060"/>
+        </w:rPr>
+        <w:t xml:space="preserve"> </w:t>
+      </w:r>
+    </w:p>
+    <w:p>
+      <w:pPr>
+        <w:spacing w:after="0"/>
+        <w:ind w:left="2170" w:firstLine="710"/>
+        <w:rPr>
+          <w:color w:val="002060"/>
+        </w:rPr>
+      </w:pPr>
+      <w:r>
+        <w:rPr>
+          <w:color w:val="002060"/>
+        </w:rPr>
+        <w:t>:</w:t>
+      </w:r>
+      <w:r>
+        <w:rPr>
+          <w:color w:val="002060"/>
+        </w:rPr>
+        <w:t xml:space="preserve">postcondition </w:t>
+      </w:r>
+      <w:r>
+        <w:rPr>
+          <w:color w:val="002060"/>
+        </w:rPr>
+        <w:t xml:space="preserve">not </w:t>
+      </w:r>
+      <w:proofErr w:type="spellStart"/>
+      <w:r>
+        <w:rPr>
+          <w:color w:val="002060"/>
+        </w:rPr>
+        <w:t>truckAt</w:t>
+      </w:r>
+      <w:proofErr w:type="spellEnd"/>
+      <w:r>
+        <w:rPr>
+          <w:color w:val="002060"/>
+        </w:rPr>
+        <w:t xml:space="preserve">(x), </w:t>
+      </w:r>
+      <w:proofErr w:type="spellStart"/>
+      <w:r>
+        <w:rPr>
+          <w:color w:val="002060"/>
+        </w:rPr>
+        <w:t>truckAt</w:t>
+      </w:r>
+      <w:proofErr w:type="spellEnd"/>
+      <w:r>
+        <w:rPr>
+          <w:color w:val="002060"/>
+        </w:rPr>
+        <w:t>(</w:t>
+      </w:r>
+      <w:r>
+        <w:rPr>
+          <w:color w:val="002060"/>
+        </w:rPr>
+        <w:t>y</w:t>
+      </w:r>
+      <w:r>
+        <w:rPr>
+          <w:color w:val="002060"/>
+        </w:rPr>
+        <w:t>)</w:t>
+      </w:r>
+      <w:r>
+        <w:rPr>
+          <w:color w:val="002060"/>
+        </w:rPr>
+        <w:t xml:space="preserve"> )</w:t>
+      </w:r>
+    </w:p>
+    <w:p>
+      <w:pPr>
+        <w:spacing w:after="0"/>
+        <w:rPr>
+          <w:color w:val="002060"/>
+        </w:rPr>
+      </w:pPr>
+      <w:r>
+        <w:rPr>
+          <w:color w:val="002060"/>
+        </w:rPr>
+        <w:tab/>
+      </w:r>
+      <w:r>
+        <w:rPr>
+          <w:color w:val="002060"/>
+        </w:rPr>
+        <w:tab/>
+      </w:r>
+      <w:r>
+        <w:rPr>
+          <w:color w:val="002060"/>
+        </w:rPr>
+        <w:tab/>
+      </w:r>
+      <w:r>
+        <w:rPr>
+          <w:color w:val="002060"/>
+        </w:rPr>
+        <w:tab/>
+        <w:t>(:action load(x)</w:t>
+      </w:r>
+    </w:p>
+    <w:p>
+      <w:pPr>
+        <w:spacing w:after="0"/>
+        <w:ind w:firstLine="297"/>
+        <w:rPr>
+          <w:color w:val="002060"/>
+        </w:rPr>
+      </w:pPr>
+      <w:r>
+        <w:rPr>
+          <w:color w:val="002060"/>
+        </w:rPr>
+        <w:tab/>
+      </w:r>
+      <w:r>
+        <w:rPr>
+          <w:color w:val="002060"/>
+        </w:rPr>
+        <w:tab/>
+      </w:r>
+      <w:r>
+        <w:rPr>
+          <w:color w:val="002060"/>
+        </w:rPr>
+        <w:tab/>
+      </w:r>
+      <w:r>
+        <w:rPr>
+          <w:color w:val="002060"/>
+        </w:rPr>
+        <w:tab/>
+      </w:r>
+      <w:r>
+        <w:rPr>
+          <w:color w:val="002060"/>
+        </w:rPr>
+        <w:t>:</w:t>
+      </w:r>
+      <w:r>
+        <w:rPr>
+          <w:color w:val="002060"/>
+        </w:rPr>
+        <w:t xml:space="preserve">precondition </w:t>
+      </w:r>
+      <w:proofErr w:type="spellStart"/>
+      <w:r>
+        <w:rPr>
+          <w:color w:val="002060"/>
+        </w:rPr>
+        <w:t>truckAt</w:t>
+      </w:r>
+      <w:proofErr w:type="spellEnd"/>
+      <w:r>
+        <w:rPr>
+          <w:color w:val="002060"/>
+        </w:rPr>
+        <w:t xml:space="preserve">(x), </w:t>
+      </w:r>
+      <w:proofErr w:type="spellStart"/>
+      <w:r>
+        <w:rPr>
+          <w:color w:val="002060"/>
+        </w:rPr>
+        <w:t>packAt</w:t>
+      </w:r>
+      <w:proofErr w:type="spellEnd"/>
+      <w:r>
+        <w:rPr>
+          <w:color w:val="002060"/>
+        </w:rPr>
+        <w:t xml:space="preserve">(x) </w:t>
+      </w:r>
+    </w:p>
+    <w:p>
+      <w:pPr>
+        <w:spacing w:after="0"/>
+        <w:ind w:left="2170" w:firstLine="710"/>
+        <w:rPr>
+          <w:color w:val="002060"/>
+        </w:rPr>
+      </w:pPr>
+      <w:r>
+        <w:rPr>
+          <w:color w:val="002060"/>
+        </w:rPr>
+        <w:t>:</w:t>
+      </w:r>
+      <w:r>
+        <w:rPr>
+          <w:color w:val="002060"/>
+        </w:rPr>
+        <w:t xml:space="preserve">postcondition </w:t>
+      </w:r>
+      <w:r>
+        <w:rPr>
+          <w:color w:val="002060"/>
+        </w:rPr>
+        <w:t xml:space="preserve">not </w:t>
+      </w:r>
+      <w:proofErr w:type="spellStart"/>
+      <w:r>
+        <w:rPr>
+          <w:color w:val="002060"/>
+        </w:rPr>
+        <w:t>packAt</w:t>
+      </w:r>
+      <w:proofErr w:type="spellEnd"/>
+      <w:r>
+        <w:rPr>
+          <w:color w:val="002060"/>
+        </w:rPr>
+        <w:t xml:space="preserve">(x), </w:t>
+      </w:r>
+      <w:proofErr w:type="spellStart"/>
+      <w:r>
+        <w:rPr>
+          <w:color w:val="002060"/>
+        </w:rPr>
+        <w:t>packInTruck</w:t>
+      </w:r>
+      <w:proofErr w:type="spellEnd"/>
+      <w:r>
+        <w:rPr>
+          <w:color w:val="002060"/>
+        </w:rPr>
+        <w:t>)</w:t>
+      </w:r>
+    </w:p>
+    <w:p>
+      <w:pPr>
+        <w:spacing w:after="0"/>
+        <w:rPr>
+          <w:color w:val="002060"/>
+        </w:rPr>
+      </w:pPr>
+      <w:r>
+        <w:rPr>
+          <w:color w:val="002060"/>
+        </w:rPr>
+        <w:tab/>
+      </w:r>
+      <w:r>
+        <w:rPr>
+          <w:color w:val="002060"/>
+        </w:rPr>
+        <w:tab/>
+      </w:r>
+      <w:r>
+        <w:rPr>
+          <w:color w:val="002060"/>
+        </w:rPr>
+        <w:tab/>
+      </w:r>
+      <w:r>
+        <w:rPr>
+          <w:color w:val="002060"/>
+        </w:rPr>
+        <w:tab/>
+      </w:r>
+      <w:r>
+        <w:rPr>
+          <w:color w:val="002060"/>
+        </w:rPr>
+        <w:t>(:action unload(x)</w:t>
+      </w:r>
+    </w:p>
+    <w:p>
+      <w:pPr>
+        <w:spacing w:after="0"/>
+        <w:ind w:firstLine="297"/>
+        <w:rPr>
+          <w:color w:val="002060"/>
+        </w:rPr>
+      </w:pPr>
+      <w:r>
+        <w:rPr>
+          <w:color w:val="002060"/>
+        </w:rPr>
+        <w:tab/>
+      </w:r>
+      <w:r>
+        <w:rPr>
+          <w:color w:val="002060"/>
+        </w:rPr>
+        <w:tab/>
+      </w:r>
+      <w:r>
+        <w:rPr>
+          <w:color w:val="002060"/>
+        </w:rPr>
+        <w:tab/>
+      </w:r>
+      <w:r>
+        <w:rPr>
+          <w:color w:val="002060"/>
+        </w:rPr>
+        <w:tab/>
+        <w:t xml:space="preserve">:precondition </w:t>
+      </w:r>
+      <w:proofErr w:type="spellStart"/>
+      <w:r>
+        <w:rPr>
+          <w:color w:val="002060"/>
+        </w:rPr>
+        <w:t>truckAt</w:t>
+      </w:r>
+      <w:proofErr w:type="spellEnd"/>
+      <w:r>
+        <w:rPr>
+          <w:color w:val="002060"/>
+        </w:rPr>
+        <w:t xml:space="preserve">(x), </w:t>
+      </w:r>
+      <w:proofErr w:type="spellStart"/>
+      <w:r>
+        <w:rPr>
+          <w:color w:val="002060"/>
+        </w:rPr>
+        <w:t>packInTruck</w:t>
+      </w:r>
+      <w:proofErr w:type="spellEnd"/>
+    </w:p>
+    <w:p>
+      <w:pPr>
+        <w:spacing w:after="0"/>
+        <w:ind w:left="2170" w:firstLine="710"/>
+        <w:rPr>
+          <w:color w:val="002060"/>
+        </w:rPr>
+      </w:pPr>
+      <w:r>
+        <w:rPr>
+          <w:color w:val="002060"/>
+        </w:rPr>
+        <w:t xml:space="preserve">:postcondition </w:t>
+      </w:r>
+      <w:proofErr w:type="spellStart"/>
+      <w:r>
+        <w:rPr>
+          <w:color w:val="002060"/>
+        </w:rPr>
+        <w:t>packAt</w:t>
+      </w:r>
+      <w:proofErr w:type="spellEnd"/>
+      <w:r>
+        <w:rPr>
+          <w:color w:val="002060"/>
+        </w:rPr>
+        <w:t xml:space="preserve">(x), not </w:t>
+      </w:r>
+      <w:proofErr w:type="spellStart"/>
+      <w:r>
+        <w:rPr>
+          <w:color w:val="002060"/>
+        </w:rPr>
+        <w:t>packInTruck</w:t>
+      </w:r>
+      <w:proofErr w:type="spellEnd"/>
+      <w:r>
+        <w:rPr>
+          <w:color w:val="002060"/>
+        </w:rPr>
+        <w:t>)</w:t>
+      </w:r>
+    </w:p>
+    <w:p>
+      <w:pPr>
+        <w:pStyle w:val="ListParagraph"/>
+        <w:spacing w:after="0"/>
+        <w:ind w:left="307" w:firstLine="0"/>
+        <w:rPr>
+          <w:color w:val="002060"/>
+        </w:rPr>
+      </w:pPr>
+    </w:p>
+    <w:p>
+      <w:pPr>
+        <w:pStyle w:val="ListParagraph"/>
+        <w:numPr>
+          <w:ilvl w:val="0"/>
+          <w:numId w:val="8"/>
+        </w:numPr>
+        <w:spacing w:after="0"/>
+        <w:rPr>
+          <w:color w:val="002060"/>
+        </w:rPr>
+      </w:pPr>
+      <w:r>
+        <w:rPr>
+          <w:color w:val="002060"/>
+        </w:rPr>
+        <w:t>Initial</w:t>
+      </w:r>
+      <w:r>
+        <w:rPr>
+          <w:color w:val="002060"/>
+        </w:rPr>
+        <w:t xml:space="preserve"> state:</w:t>
+      </w:r>
+      <w:r>
+        <w:rPr>
+          <w:color w:val="002060"/>
+        </w:rPr>
+        <w:tab/>
+      </w:r>
+      <w:r>
+        <w:rPr>
+          <w:color w:val="002060"/>
+        </w:rPr>
+        <w:tab/>
+      </w:r>
+      <w:proofErr w:type="spellStart"/>
+      <w:r>
+        <w:rPr>
+          <w:color w:val="002060"/>
+        </w:rPr>
+        <w:t>truckAt</w:t>
+      </w:r>
+      <w:proofErr w:type="spellEnd"/>
+      <w:r>
+        <w:rPr>
+          <w:color w:val="002060"/>
+        </w:rPr>
+        <w:t>(</w:t>
+      </w:r>
+      <w:r>
+        <w:rPr>
+          <w:color w:val="002060"/>
+        </w:rPr>
+        <w:t>a</w:t>
+      </w:r>
+      <w:r>
+        <w:rPr>
+          <w:color w:val="002060"/>
+        </w:rPr>
+        <w:t xml:space="preserve">), </w:t>
+      </w:r>
+      <w:proofErr w:type="spellStart"/>
+      <w:r>
+        <w:rPr>
+          <w:color w:val="002060"/>
+        </w:rPr>
+        <w:t>packAt</w:t>
+      </w:r>
+      <w:proofErr w:type="spellEnd"/>
+      <w:r>
+        <w:rPr>
+          <w:color w:val="002060"/>
+        </w:rPr>
+        <w:t>(</w:t>
+      </w:r>
+      <w:r>
+        <w:rPr>
+          <w:color w:val="002060"/>
+        </w:rPr>
+        <w:t>c</w:t>
+      </w:r>
+      <w:r>
+        <w:rPr>
+          <w:color w:val="002060"/>
+        </w:rPr>
+        <w:t>)</w:t>
+      </w:r>
+    </w:p>
+    <w:p>
+      <w:pPr>
+        <w:pStyle w:val="ListParagraph"/>
+        <w:numPr>
+          <w:ilvl w:val="0"/>
+          <w:numId w:val="8"/>
+        </w:numPr>
+        <w:spacing w:after="0"/>
+        <w:rPr>
+          <w:color w:val="002060"/>
+        </w:rPr>
+      </w:pPr>
+      <w:r>
+        <w:rPr>
+          <w:color w:val="002060"/>
+        </w:rPr>
+        <w:t>Goal:</w:t>
+      </w:r>
+      <w:r>
+        <w:rPr>
+          <w:color w:val="002060"/>
+        </w:rPr>
+        <w:tab/>
+      </w:r>
+      <w:r>
+        <w:rPr>
+          <w:color w:val="002060"/>
+        </w:rPr>
+        <w:tab/>
+      </w:r>
+      <w:proofErr w:type="spellStart"/>
+      <w:r>
+        <w:rPr>
+          <w:color w:val="002060"/>
+        </w:rPr>
+        <w:t>packAt</w:t>
+      </w:r>
+      <w:proofErr w:type="spellEnd"/>
+      <w:r>
+        <w:rPr>
+          <w:color w:val="002060"/>
+        </w:rPr>
+        <w:t>(b)</w:t>
+      </w:r>
+    </w:p>
+    <w:p>
+      <w:pPr>
+        <w:spacing w:after="0"/>
+        <w:ind w:firstLine="0"/>
+        <w:rPr>
+          <w:color w:val="002060"/>
+        </w:rPr>
+      </w:pPr>
     </w:p>
     <w:p>
       <w:pPr>
@@ -1441,27 +2092,484 @@
         <w:ind w:left="-5"/>
       </w:pPr>
       <w:r>
-        <w:t>Based on your STRIPS formulation from Q1 (Logistic Problem I), answer the following: a.) What is the optimal solution to this problem?</w:t>
-      </w:r>
-    </w:p>
-    <w:p>
-      <w:pPr>
+        <w:t xml:space="preserve">Based on your STRIPS formulation from Q1 (Logistic Problem I), answer the following: </w:t>
+      </w:r>
+    </w:p>
+    <w:p>
+      <w:pPr>
+        <w:pStyle w:val="ListParagraph"/>
         <w:numPr>
           <w:ilvl w:val="0"/>
           <w:numId w:val="2"/>
         </w:numPr>
-      </w:pPr>
-      <w:r>
-        <w:t xml:space="preserve">Make this a delete-relaxed problem. What are the changes to the original </w:t>
-      </w:r>
-      <w:proofErr w:type="spellStart"/>
-      <w:r>
-        <w:t>STRIPSformulation</w:t>
-      </w:r>
-      <w:proofErr w:type="spellEnd"/>
-      <w:r>
-        <w:t xml:space="preserve"> you made?</w:t>
-      </w:r>
+        <w:spacing w:after="0"/>
+      </w:pPr>
+      <w:r>
+        <w:t>What is the optimal solution to this problem?</w:t>
+      </w:r>
+    </w:p>
+    <w:p>
+      <w:pPr>
+        <w:pStyle w:val="ListParagraph"/>
+        <w:spacing w:after="0"/>
+        <w:ind w:left="10" w:firstLine="0"/>
+      </w:pPr>
+    </w:p>
+    <w:p>
+      <w:pPr>
+        <w:pStyle w:val="ListParagraph"/>
+        <w:numPr>
+          <w:ilvl w:val="0"/>
+          <w:numId w:val="7"/>
+        </w:numPr>
+        <w:spacing w:after="0"/>
+        <w:rPr>
+          <w:color w:val="002060"/>
+        </w:rPr>
+      </w:pPr>
+      <w:r>
+        <w:rPr>
+          <w:color w:val="002060"/>
+        </w:rPr>
+        <w:t xml:space="preserve">F0 = </w:t>
+      </w:r>
+      <w:proofErr w:type="spellStart"/>
+      <w:r>
+        <w:rPr>
+          <w:color w:val="002060"/>
+        </w:rPr>
+        <w:t>truckAt</w:t>
+      </w:r>
+      <w:proofErr w:type="spellEnd"/>
+      <w:r>
+        <w:rPr>
+          <w:color w:val="002060"/>
+        </w:rPr>
+        <w:t>(</w:t>
+      </w:r>
+      <w:r>
+        <w:rPr>
+          <w:color w:val="002060"/>
+        </w:rPr>
+        <w:t>a</w:t>
+      </w:r>
+      <w:r>
+        <w:rPr>
+          <w:color w:val="002060"/>
+        </w:rPr>
+        <w:t xml:space="preserve">), </w:t>
+      </w:r>
+      <w:proofErr w:type="spellStart"/>
+      <w:r>
+        <w:rPr>
+          <w:color w:val="002060"/>
+        </w:rPr>
+        <w:t>packAt</w:t>
+      </w:r>
+      <w:proofErr w:type="spellEnd"/>
+      <w:r>
+        <w:rPr>
+          <w:color w:val="002060"/>
+        </w:rPr>
+        <w:t>(</w:t>
+      </w:r>
+      <w:r>
+        <w:rPr>
+          <w:color w:val="002060"/>
+        </w:rPr>
+        <w:t>c</w:t>
+      </w:r>
+      <w:r>
+        <w:rPr>
+          <w:color w:val="002060"/>
+        </w:rPr>
+        <w:t>)</w:t>
+      </w:r>
+    </w:p>
+    <w:p>
+      <w:pPr>
+        <w:pStyle w:val="ListParagraph"/>
+        <w:numPr>
+          <w:ilvl w:val="0"/>
+          <w:numId w:val="7"/>
+        </w:numPr>
+        <w:spacing w:after="0"/>
+        <w:rPr>
+          <w:color w:val="002060"/>
+        </w:rPr>
+      </w:pPr>
+      <w:r>
+        <w:rPr>
+          <w:color w:val="002060"/>
+        </w:rPr>
+        <w:t xml:space="preserve">A0 = </w:t>
+      </w:r>
+      <w:r>
+        <w:rPr>
+          <w:color w:val="002060"/>
+        </w:rPr>
+        <w:t>move(a, b)</w:t>
+      </w:r>
+    </w:p>
+    <w:p>
+      <w:pPr>
+        <w:pStyle w:val="ListParagraph"/>
+        <w:numPr>
+          <w:ilvl w:val="0"/>
+          <w:numId w:val="7"/>
+        </w:numPr>
+        <w:spacing w:after="0"/>
+        <w:rPr>
+          <w:color w:val="002060"/>
+        </w:rPr>
+      </w:pPr>
+      <w:r>
+        <w:rPr>
+          <w:color w:val="002060"/>
+        </w:rPr>
+        <w:t xml:space="preserve">F1 = </w:t>
+      </w:r>
+      <w:proofErr w:type="spellStart"/>
+      <w:r>
+        <w:rPr>
+          <w:color w:val="002060"/>
+        </w:rPr>
+        <w:t>truckAt</w:t>
+      </w:r>
+      <w:proofErr w:type="spellEnd"/>
+      <w:r>
+        <w:rPr>
+          <w:color w:val="002060"/>
+        </w:rPr>
+        <w:t xml:space="preserve">(b), </w:t>
+      </w:r>
+      <w:proofErr w:type="spellStart"/>
+      <w:r>
+        <w:rPr>
+          <w:color w:val="002060"/>
+        </w:rPr>
+        <w:t>packAt</w:t>
+      </w:r>
+      <w:proofErr w:type="spellEnd"/>
+      <w:r>
+        <w:rPr>
+          <w:color w:val="002060"/>
+        </w:rPr>
+        <w:t>(c)</w:t>
+      </w:r>
+    </w:p>
+    <w:p>
+      <w:pPr>
+        <w:pStyle w:val="ListParagraph"/>
+        <w:numPr>
+          <w:ilvl w:val="0"/>
+          <w:numId w:val="7"/>
+        </w:numPr>
+        <w:spacing w:after="0"/>
+        <w:rPr>
+          <w:color w:val="002060"/>
+        </w:rPr>
+      </w:pPr>
+      <w:r>
+        <w:rPr>
+          <w:color w:val="002060"/>
+        </w:rPr>
+        <w:t>A1 =</w:t>
+      </w:r>
+      <w:r>
+        <w:rPr>
+          <w:color w:val="002060"/>
+        </w:rPr>
+        <w:t xml:space="preserve"> </w:t>
+      </w:r>
+      <w:r>
+        <w:rPr>
+          <w:color w:val="002060"/>
+        </w:rPr>
+        <w:t>move(b, c)</w:t>
+      </w:r>
+    </w:p>
+    <w:p>
+      <w:pPr>
+        <w:pStyle w:val="ListParagraph"/>
+        <w:numPr>
+          <w:ilvl w:val="0"/>
+          <w:numId w:val="7"/>
+        </w:numPr>
+        <w:spacing w:after="0"/>
+        <w:rPr>
+          <w:color w:val="002060"/>
+        </w:rPr>
+      </w:pPr>
+      <w:r>
+        <w:rPr>
+          <w:color w:val="002060"/>
+        </w:rPr>
+        <w:t>F2 =</w:t>
+      </w:r>
+      <w:r>
+        <w:rPr>
+          <w:color w:val="002060"/>
+        </w:rPr>
+        <w:t xml:space="preserve"> </w:t>
+      </w:r>
+      <w:proofErr w:type="spellStart"/>
+      <w:r>
+        <w:rPr>
+          <w:color w:val="002060"/>
+        </w:rPr>
+        <w:t>truckAt</w:t>
+      </w:r>
+      <w:proofErr w:type="spellEnd"/>
+      <w:r>
+        <w:rPr>
+          <w:color w:val="002060"/>
+        </w:rPr>
+        <w:t>(</w:t>
+      </w:r>
+      <w:r>
+        <w:rPr>
+          <w:color w:val="002060"/>
+        </w:rPr>
+        <w:t>c</w:t>
+      </w:r>
+      <w:r>
+        <w:rPr>
+          <w:color w:val="002060"/>
+        </w:rPr>
+        <w:t xml:space="preserve">), </w:t>
+      </w:r>
+      <w:proofErr w:type="spellStart"/>
+      <w:r>
+        <w:rPr>
+          <w:color w:val="002060"/>
+        </w:rPr>
+        <w:t>packAt</w:t>
+      </w:r>
+      <w:proofErr w:type="spellEnd"/>
+      <w:r>
+        <w:rPr>
+          <w:color w:val="002060"/>
+        </w:rPr>
+        <w:t>(c)</w:t>
+      </w:r>
+    </w:p>
+    <w:p>
+      <w:pPr>
+        <w:pStyle w:val="ListParagraph"/>
+        <w:numPr>
+          <w:ilvl w:val="0"/>
+          <w:numId w:val="7"/>
+        </w:numPr>
+        <w:spacing w:after="0"/>
+        <w:rPr>
+          <w:color w:val="002060"/>
+        </w:rPr>
+      </w:pPr>
+      <w:r>
+        <w:rPr>
+          <w:color w:val="002060"/>
+        </w:rPr>
+        <w:t>A2 = load(c)</w:t>
+      </w:r>
+    </w:p>
+    <w:p>
+      <w:pPr>
+        <w:pStyle w:val="ListParagraph"/>
+        <w:numPr>
+          <w:ilvl w:val="0"/>
+          <w:numId w:val="7"/>
+        </w:numPr>
+        <w:spacing w:after="0"/>
+        <w:rPr>
+          <w:color w:val="002060"/>
+        </w:rPr>
+      </w:pPr>
+      <w:r>
+        <w:rPr>
+          <w:color w:val="002060"/>
+        </w:rPr>
+        <w:t xml:space="preserve">F3 = </w:t>
+      </w:r>
+      <w:proofErr w:type="spellStart"/>
+      <w:r>
+        <w:rPr>
+          <w:color w:val="002060"/>
+        </w:rPr>
+        <w:t>truckAt</w:t>
+      </w:r>
+      <w:proofErr w:type="spellEnd"/>
+      <w:r>
+        <w:rPr>
+          <w:color w:val="002060"/>
+        </w:rPr>
+        <w:t>(</w:t>
+      </w:r>
+      <w:r>
+        <w:rPr>
+          <w:color w:val="002060"/>
+        </w:rPr>
+        <w:t>c</w:t>
+      </w:r>
+      <w:r>
+        <w:rPr>
+          <w:color w:val="002060"/>
+        </w:rPr>
+        <w:t xml:space="preserve">), </w:t>
+      </w:r>
+      <w:proofErr w:type="spellStart"/>
+      <w:r>
+        <w:rPr>
+          <w:color w:val="002060"/>
+        </w:rPr>
+        <w:t>pack</w:t>
+      </w:r>
+      <w:r>
+        <w:rPr>
+          <w:color w:val="002060"/>
+        </w:rPr>
+        <w:t>InTruck</w:t>
+      </w:r>
+      <w:proofErr w:type="spellEnd"/>
+    </w:p>
+    <w:p>
+      <w:pPr>
+        <w:pStyle w:val="ListParagraph"/>
+        <w:numPr>
+          <w:ilvl w:val="0"/>
+          <w:numId w:val="7"/>
+        </w:numPr>
+        <w:spacing w:after="0"/>
+        <w:rPr>
+          <w:color w:val="002060"/>
+        </w:rPr>
+      </w:pPr>
+      <w:r>
+        <w:rPr>
+          <w:color w:val="002060"/>
+        </w:rPr>
+        <w:t>A3 = move(c, b)</w:t>
+      </w:r>
+    </w:p>
+    <w:p>
+      <w:pPr>
+        <w:pStyle w:val="ListParagraph"/>
+        <w:numPr>
+          <w:ilvl w:val="0"/>
+          <w:numId w:val="7"/>
+        </w:numPr>
+        <w:spacing w:after="0"/>
+        <w:rPr>
+          <w:color w:val="002060"/>
+        </w:rPr>
+      </w:pPr>
+      <w:r>
+        <w:rPr>
+          <w:color w:val="002060"/>
+        </w:rPr>
+        <w:t xml:space="preserve">F4 = </w:t>
+      </w:r>
+      <w:proofErr w:type="spellStart"/>
+      <w:r>
+        <w:rPr>
+          <w:color w:val="002060"/>
+        </w:rPr>
+        <w:t>truckAt</w:t>
+      </w:r>
+      <w:proofErr w:type="spellEnd"/>
+      <w:r>
+        <w:rPr>
+          <w:color w:val="002060"/>
+        </w:rPr>
+        <w:t xml:space="preserve">(c), </w:t>
+      </w:r>
+      <w:proofErr w:type="spellStart"/>
+      <w:r>
+        <w:rPr>
+          <w:color w:val="002060"/>
+        </w:rPr>
+        <w:t>packInTruck</w:t>
+      </w:r>
+      <w:proofErr w:type="spellEnd"/>
+    </w:p>
+    <w:p>
+      <w:pPr>
+        <w:pStyle w:val="ListParagraph"/>
+        <w:numPr>
+          <w:ilvl w:val="0"/>
+          <w:numId w:val="7"/>
+        </w:numPr>
+        <w:spacing w:after="0"/>
+        <w:rPr>
+          <w:color w:val="002060"/>
+        </w:rPr>
+      </w:pPr>
+      <w:r>
+        <w:rPr>
+          <w:color w:val="002060"/>
+        </w:rPr>
+        <w:t xml:space="preserve">A4 = </w:t>
+      </w:r>
+      <w:r>
+        <w:rPr>
+          <w:color w:val="002060"/>
+        </w:rPr>
+        <w:t>unload(b)</w:t>
+      </w:r>
+    </w:p>
+    <w:p>
+      <w:pPr>
+        <w:pStyle w:val="ListParagraph"/>
+        <w:numPr>
+          <w:ilvl w:val="0"/>
+          <w:numId w:val="7"/>
+        </w:numPr>
+        <w:spacing w:after="0"/>
+        <w:rPr>
+          <w:color w:val="002060"/>
+        </w:rPr>
+      </w:pPr>
+      <w:r>
+        <w:rPr>
+          <w:color w:val="002060"/>
+        </w:rPr>
+        <w:t xml:space="preserve">F5 = </w:t>
+      </w:r>
+      <w:proofErr w:type="spellStart"/>
+      <w:r>
+        <w:rPr>
+          <w:color w:val="002060"/>
+        </w:rPr>
+        <w:t>truckAt</w:t>
+      </w:r>
+      <w:proofErr w:type="spellEnd"/>
+      <w:r>
+        <w:rPr>
+          <w:color w:val="002060"/>
+        </w:rPr>
+        <w:t xml:space="preserve">(b), </w:t>
+      </w:r>
+      <w:proofErr w:type="spellStart"/>
+      <w:r>
+        <w:rPr>
+          <w:color w:val="002060"/>
+        </w:rPr>
+        <w:t>packAt</w:t>
+      </w:r>
+      <w:proofErr w:type="spellEnd"/>
+      <w:r>
+        <w:rPr>
+          <w:color w:val="002060"/>
+        </w:rPr>
+        <w:t>(b)</w:t>
+      </w:r>
+    </w:p>
+    <w:p>
+      <w:pPr>
+        <w:pStyle w:val="ListParagraph"/>
+        <w:spacing w:after="0"/>
+        <w:ind w:left="10" w:firstLine="0"/>
+      </w:pPr>
     </w:p>
     <w:p>
       <w:pPr>
@@ -1469,10 +2577,489 @@
           <w:ilvl w:val="0"/>
           <w:numId w:val="2"/>
         </w:numPr>
-        <w:spacing w:after="441"/>
-      </w:pPr>
-      <w:r>
-        <w:lastRenderedPageBreak/>
+      </w:pPr>
+      <w:r>
+        <w:t xml:space="preserve">Make this a delete-relaxed problem. What are the changes to the original </w:t>
+      </w:r>
+      <w:r>
+        <w:t>STRIPS formulation</w:t>
+      </w:r>
+      <w:r>
+        <w:t xml:space="preserve"> you made?</w:t>
+      </w:r>
+    </w:p>
+    <w:p/>
+    <w:p>
+      <w:pPr>
+        <w:rPr>
+          <w:color w:val="002060"/>
+        </w:rPr>
+      </w:pPr>
+      <w:r>
+        <w:rPr>
+          <w:color w:val="002060"/>
+        </w:rPr>
+        <w:t xml:space="preserve">Remove </w:t>
+      </w:r>
+      <w:r>
+        <w:rPr>
+          <w:color w:val="002060"/>
+        </w:rPr>
+        <w:t xml:space="preserve">negation of </w:t>
+      </w:r>
+      <w:proofErr w:type="spellStart"/>
+      <w:r>
+        <w:rPr>
+          <w:color w:val="002060"/>
+        </w:rPr>
+        <w:t>facs</w:t>
+      </w:r>
+      <w:proofErr w:type="spellEnd"/>
+      <w:r>
+        <w:rPr>
+          <w:color w:val="002060"/>
+        </w:rPr>
+        <w:t xml:space="preserve"> in all operators</w:t>
+      </w:r>
+      <w:r>
+        <w:rPr>
+          <w:color w:val="002060"/>
+        </w:rPr>
+        <w:t xml:space="preserve"> </w:t>
+      </w:r>
+    </w:p>
+    <w:p>
+      <w:pPr>
+        <w:ind w:firstLine="0"/>
+        <w:rPr>
+          <w:color w:val="002060"/>
+        </w:rPr>
+      </w:pPr>
+      <w:r>
+        <w:rPr>
+          <w:color w:val="002060"/>
+        </w:rPr>
+        <w:t>Actions:</w:t>
+      </w:r>
+      <w:r>
+        <w:rPr>
+          <w:color w:val="002060"/>
+        </w:rPr>
+        <w:tab/>
+      </w:r>
+      <w:r>
+        <w:rPr>
+          <w:color w:val="002060"/>
+        </w:rPr>
+        <w:tab/>
+      </w:r>
+      <w:r>
+        <w:rPr>
+          <w:color w:val="002060"/>
+        </w:rPr>
+        <w:tab/>
+      </w:r>
+      <w:r>
+        <w:rPr>
+          <w:color w:val="002060"/>
+        </w:rPr>
+        <w:t>(:action move(x, y)</w:t>
+      </w:r>
+    </w:p>
+    <w:p>
+      <w:pPr>
+        <w:spacing w:after="0"/>
+        <w:ind w:left="2170" w:firstLine="710"/>
+        <w:rPr>
+          <w:color w:val="002060"/>
+        </w:rPr>
+      </w:pPr>
+      <w:r>
+        <w:rPr>
+          <w:color w:val="002060"/>
+        </w:rPr>
+        <w:t xml:space="preserve">:precondition </w:t>
+      </w:r>
+      <w:proofErr w:type="spellStart"/>
+      <w:r>
+        <w:rPr>
+          <w:color w:val="002060"/>
+        </w:rPr>
+        <w:t>truckAt</w:t>
+      </w:r>
+      <w:proofErr w:type="spellEnd"/>
+      <w:r>
+        <w:rPr>
+          <w:color w:val="002060"/>
+        </w:rPr>
+        <w:t xml:space="preserve">(x) </w:t>
+      </w:r>
+    </w:p>
+    <w:p>
+      <w:pPr>
+        <w:spacing w:after="0"/>
+        <w:ind w:left="2170" w:firstLine="710"/>
+        <w:rPr>
+          <w:color w:val="002060"/>
+        </w:rPr>
+      </w:pPr>
+      <w:r>
+        <w:rPr>
+          <w:color w:val="002060"/>
+        </w:rPr>
+        <w:t xml:space="preserve">:postcondition </w:t>
+      </w:r>
+      <w:r>
+        <w:rPr>
+          <w:strike/>
+          <w:color w:val="002060"/>
+        </w:rPr>
+        <w:t xml:space="preserve">not </w:t>
+      </w:r>
+      <w:proofErr w:type="spellStart"/>
+      <w:r>
+        <w:rPr>
+          <w:strike/>
+          <w:color w:val="002060"/>
+        </w:rPr>
+        <w:t>truckAt</w:t>
+      </w:r>
+      <w:proofErr w:type="spellEnd"/>
+      <w:r>
+        <w:rPr>
+          <w:strike/>
+          <w:color w:val="002060"/>
+        </w:rPr>
+        <w:t>(x)</w:t>
+      </w:r>
+      <w:r>
+        <w:rPr>
+          <w:color w:val="002060"/>
+        </w:rPr>
+        <w:t xml:space="preserve">, </w:t>
+      </w:r>
+      <w:proofErr w:type="spellStart"/>
+      <w:r>
+        <w:rPr>
+          <w:color w:val="002060"/>
+        </w:rPr>
+        <w:t>truckAt</w:t>
+      </w:r>
+      <w:proofErr w:type="spellEnd"/>
+      <w:r>
+        <w:rPr>
+          <w:color w:val="002060"/>
+        </w:rPr>
+        <w:t>(y) )</w:t>
+      </w:r>
+    </w:p>
+    <w:p>
+      <w:pPr>
+        <w:spacing w:after="0"/>
+        <w:rPr>
+          <w:color w:val="002060"/>
+        </w:rPr>
+      </w:pPr>
+      <w:r>
+        <w:rPr>
+          <w:color w:val="002060"/>
+        </w:rPr>
+        <w:tab/>
+      </w:r>
+      <w:r>
+        <w:rPr>
+          <w:color w:val="002060"/>
+        </w:rPr>
+        <w:tab/>
+      </w:r>
+      <w:r>
+        <w:rPr>
+          <w:color w:val="002060"/>
+        </w:rPr>
+        <w:tab/>
+      </w:r>
+      <w:r>
+        <w:rPr>
+          <w:color w:val="002060"/>
+        </w:rPr>
+        <w:tab/>
+        <w:t>(:action load(x)</w:t>
+      </w:r>
+    </w:p>
+    <w:p>
+      <w:pPr>
+        <w:spacing w:after="0"/>
+        <w:ind w:firstLine="297"/>
+        <w:rPr>
+          <w:color w:val="002060"/>
+        </w:rPr>
+      </w:pPr>
+      <w:r>
+        <w:rPr>
+          <w:color w:val="002060"/>
+        </w:rPr>
+        <w:tab/>
+      </w:r>
+      <w:r>
+        <w:rPr>
+          <w:color w:val="002060"/>
+        </w:rPr>
+        <w:tab/>
+      </w:r>
+      <w:r>
+        <w:rPr>
+          <w:color w:val="002060"/>
+        </w:rPr>
+        <w:tab/>
+      </w:r>
+      <w:r>
+        <w:rPr>
+          <w:color w:val="002060"/>
+        </w:rPr>
+        <w:tab/>
+        <w:t xml:space="preserve">:precondition </w:t>
+      </w:r>
+      <w:proofErr w:type="spellStart"/>
+      <w:r>
+        <w:rPr>
+          <w:color w:val="002060"/>
+        </w:rPr>
+        <w:t>truckAt</w:t>
+      </w:r>
+      <w:proofErr w:type="spellEnd"/>
+      <w:r>
+        <w:rPr>
+          <w:color w:val="002060"/>
+        </w:rPr>
+        <w:t xml:space="preserve">(x), </w:t>
+      </w:r>
+      <w:proofErr w:type="spellStart"/>
+      <w:r>
+        <w:rPr>
+          <w:color w:val="002060"/>
+        </w:rPr>
+        <w:t>packAt</w:t>
+      </w:r>
+      <w:proofErr w:type="spellEnd"/>
+      <w:r>
+        <w:rPr>
+          <w:color w:val="002060"/>
+        </w:rPr>
+        <w:t xml:space="preserve">(x) </w:t>
+      </w:r>
+    </w:p>
+    <w:p>
+      <w:pPr>
+        <w:spacing w:after="0"/>
+        <w:ind w:left="2170" w:firstLine="710"/>
+        <w:rPr>
+          <w:color w:val="002060"/>
+        </w:rPr>
+      </w:pPr>
+      <w:r>
+        <w:rPr>
+          <w:color w:val="002060"/>
+        </w:rPr>
+        <w:t xml:space="preserve">:postcondition </w:t>
+      </w:r>
+      <w:r>
+        <w:rPr>
+          <w:strike/>
+          <w:color w:val="002060"/>
+        </w:rPr>
+        <w:t xml:space="preserve">not </w:t>
+      </w:r>
+      <w:proofErr w:type="spellStart"/>
+      <w:r>
+        <w:rPr>
+          <w:strike/>
+          <w:color w:val="002060"/>
+        </w:rPr>
+        <w:t>packAt</w:t>
+      </w:r>
+      <w:proofErr w:type="spellEnd"/>
+      <w:r>
+        <w:rPr>
+          <w:strike/>
+          <w:color w:val="002060"/>
+        </w:rPr>
+        <w:t>(x)</w:t>
+      </w:r>
+      <w:r>
+        <w:rPr>
+          <w:color w:val="002060"/>
+        </w:rPr>
+        <w:t xml:space="preserve">, </w:t>
+      </w:r>
+      <w:proofErr w:type="spellStart"/>
+      <w:r>
+        <w:rPr>
+          <w:color w:val="002060"/>
+        </w:rPr>
+        <w:t>packInTruck</w:t>
+      </w:r>
+      <w:proofErr w:type="spellEnd"/>
+      <w:r>
+        <w:rPr>
+          <w:color w:val="002060"/>
+        </w:rPr>
+        <w:t>)</w:t>
+      </w:r>
+    </w:p>
+    <w:p>
+      <w:pPr>
+        <w:spacing w:after="0"/>
+        <w:rPr>
+          <w:color w:val="002060"/>
+        </w:rPr>
+      </w:pPr>
+      <w:r>
+        <w:rPr>
+          <w:color w:val="002060"/>
+        </w:rPr>
+        <w:tab/>
+      </w:r>
+      <w:r>
+        <w:rPr>
+          <w:color w:val="002060"/>
+        </w:rPr>
+        <w:tab/>
+      </w:r>
+      <w:r>
+        <w:rPr>
+          <w:color w:val="002060"/>
+        </w:rPr>
+        <w:tab/>
+      </w:r>
+      <w:r>
+        <w:rPr>
+          <w:color w:val="002060"/>
+        </w:rPr>
+        <w:tab/>
+        <w:t>(:action unload(x)</w:t>
+      </w:r>
+    </w:p>
+    <w:p>
+      <w:pPr>
+        <w:spacing w:after="0"/>
+        <w:ind w:firstLine="297"/>
+        <w:rPr>
+          <w:color w:val="002060"/>
+        </w:rPr>
+      </w:pPr>
+      <w:r>
+        <w:rPr>
+          <w:color w:val="002060"/>
+        </w:rPr>
+        <w:tab/>
+      </w:r>
+      <w:r>
+        <w:rPr>
+          <w:color w:val="002060"/>
+        </w:rPr>
+        <w:tab/>
+      </w:r>
+      <w:r>
+        <w:rPr>
+          <w:color w:val="002060"/>
+        </w:rPr>
+        <w:tab/>
+      </w:r>
+      <w:r>
+        <w:rPr>
+          <w:color w:val="002060"/>
+        </w:rPr>
+        <w:tab/>
+        <w:t xml:space="preserve">:precondition </w:t>
+      </w:r>
+      <w:proofErr w:type="spellStart"/>
+      <w:r>
+        <w:rPr>
+          <w:color w:val="002060"/>
+        </w:rPr>
+        <w:t>truckAt</w:t>
+      </w:r>
+      <w:proofErr w:type="spellEnd"/>
+      <w:r>
+        <w:rPr>
+          <w:color w:val="002060"/>
+        </w:rPr>
+        <w:t xml:space="preserve">(x), </w:t>
+      </w:r>
+      <w:proofErr w:type="spellStart"/>
+      <w:r>
+        <w:rPr>
+          <w:color w:val="002060"/>
+        </w:rPr>
+        <w:t>packInTruck</w:t>
+      </w:r>
+      <w:proofErr w:type="spellEnd"/>
+    </w:p>
+    <w:p>
+      <w:pPr>
+        <w:spacing w:after="0"/>
+        <w:ind w:left="2170" w:firstLine="710"/>
+        <w:rPr>
+          <w:color w:val="002060"/>
+        </w:rPr>
+      </w:pPr>
+      <w:r>
+        <w:rPr>
+          <w:color w:val="002060"/>
+        </w:rPr>
+        <w:t xml:space="preserve">:postcondition </w:t>
+      </w:r>
+      <w:proofErr w:type="spellStart"/>
+      <w:r>
+        <w:rPr>
+          <w:color w:val="002060"/>
+        </w:rPr>
+        <w:t>packAt</w:t>
+      </w:r>
+      <w:proofErr w:type="spellEnd"/>
+      <w:r>
+        <w:rPr>
+          <w:color w:val="002060"/>
+        </w:rPr>
+        <w:t xml:space="preserve">(x), </w:t>
+      </w:r>
+      <w:r>
+        <w:rPr>
+          <w:strike/>
+          <w:color w:val="002060"/>
+        </w:rPr>
+        <w:t xml:space="preserve">not </w:t>
+      </w:r>
+      <w:proofErr w:type="spellStart"/>
+      <w:r>
+        <w:rPr>
+          <w:strike/>
+          <w:color w:val="002060"/>
+        </w:rPr>
+        <w:t>packInTruck</w:t>
+      </w:r>
+      <w:proofErr w:type="spellEnd"/>
+      <w:r>
+        <w:rPr>
+          <w:color w:val="002060"/>
+        </w:rPr>
+        <w:t>)</w:t>
+      </w:r>
+    </w:p>
+    <w:p>
+      <w:pPr>
+        <w:ind w:left="0" w:firstLine="0"/>
+      </w:pPr>
+    </w:p>
+    <w:p>
+      <w:pPr>
+        <w:numPr>
+          <w:ilvl w:val="0"/>
+          <w:numId w:val="2"/>
+        </w:numPr>
+        <w:spacing w:after="0"/>
+      </w:pPr>
+      <w:r>
         <w:t xml:space="preserve">Based on this delete-related problem, list down all the facts </w:t>
       </w:r>
       <w:proofErr w:type="spellStart"/>
@@ -1555,7 +3142,704 @@
     </w:p>
     <w:p>
       <w:pPr>
+        <w:spacing w:after="0"/>
+        <w:ind w:firstLine="0"/>
+      </w:pPr>
+    </w:p>
+    <w:p>
+      <w:pPr>
+        <w:pStyle w:val="ListParagraph"/>
+        <w:numPr>
+          <w:ilvl w:val="0"/>
+          <w:numId w:val="7"/>
+        </w:numPr>
+        <w:spacing w:after="0"/>
+        <w:rPr>
+          <w:color w:val="002060"/>
+        </w:rPr>
+      </w:pPr>
+      <w:r>
+        <w:rPr>
+          <w:color w:val="002060"/>
+        </w:rPr>
+        <w:t xml:space="preserve">F0 = </w:t>
+      </w:r>
+      <w:proofErr w:type="spellStart"/>
+      <w:r>
+        <w:rPr>
+          <w:color w:val="002060"/>
+        </w:rPr>
+        <w:t>truckAt</w:t>
+      </w:r>
+      <w:proofErr w:type="spellEnd"/>
+      <w:r>
+        <w:rPr>
+          <w:color w:val="002060"/>
+        </w:rPr>
+        <w:t>(</w:t>
+      </w:r>
+      <w:r>
+        <w:rPr>
+          <w:color w:val="002060"/>
+        </w:rPr>
+        <w:t>a</w:t>
+      </w:r>
+      <w:r>
+        <w:rPr>
+          <w:color w:val="002060"/>
+        </w:rPr>
+        <w:t xml:space="preserve">), </w:t>
+      </w:r>
+      <w:proofErr w:type="spellStart"/>
+      <w:r>
+        <w:rPr>
+          <w:color w:val="002060"/>
+        </w:rPr>
+        <w:t>packAt</w:t>
+      </w:r>
+      <w:proofErr w:type="spellEnd"/>
+      <w:r>
+        <w:rPr>
+          <w:color w:val="002060"/>
+        </w:rPr>
+        <w:t>(</w:t>
+      </w:r>
+      <w:r>
+        <w:rPr>
+          <w:color w:val="002060"/>
+        </w:rPr>
+        <w:t>c</w:t>
+      </w:r>
+      <w:r>
+        <w:rPr>
+          <w:color w:val="002060"/>
+        </w:rPr>
+        <w:t>)</w:t>
+      </w:r>
+    </w:p>
+    <w:p>
+      <w:pPr>
+        <w:pStyle w:val="ListParagraph"/>
+        <w:numPr>
+          <w:ilvl w:val="0"/>
+          <w:numId w:val="7"/>
+        </w:numPr>
+        <w:spacing w:after="0"/>
+        <w:rPr>
+          <w:color w:val="002060"/>
+        </w:rPr>
+      </w:pPr>
+      <w:r>
+        <w:rPr>
+          <w:color w:val="002060"/>
+        </w:rPr>
+        <w:t xml:space="preserve">A0 = </w:t>
+      </w:r>
+      <w:r>
+        <w:rPr>
+          <w:color w:val="002060"/>
+        </w:rPr>
+        <w:t>move(a, b)</w:t>
+      </w:r>
+    </w:p>
+    <w:p>
+      <w:pPr>
+        <w:pStyle w:val="ListParagraph"/>
+        <w:numPr>
+          <w:ilvl w:val="0"/>
+          <w:numId w:val="7"/>
+        </w:numPr>
+        <w:spacing w:after="0"/>
+        <w:rPr>
+          <w:color w:val="002060"/>
+        </w:rPr>
+      </w:pPr>
+      <w:r>
+        <w:rPr>
+          <w:color w:val="002060"/>
+        </w:rPr>
+        <w:t xml:space="preserve">F1 = </w:t>
+      </w:r>
+      <w:proofErr w:type="spellStart"/>
+      <w:r>
+        <w:rPr>
+          <w:color w:val="002060"/>
+        </w:rPr>
+        <w:t>truckAt</w:t>
+      </w:r>
+      <w:proofErr w:type="spellEnd"/>
+      <w:r>
+        <w:rPr>
+          <w:color w:val="002060"/>
+        </w:rPr>
+        <w:t>(</w:t>
+      </w:r>
+      <w:r>
+        <w:rPr>
+          <w:color w:val="002060"/>
+        </w:rPr>
+        <w:t>a</w:t>
+      </w:r>
+      <w:r>
+        <w:rPr>
+          <w:color w:val="002060"/>
+        </w:rPr>
+        <w:t>)</w:t>
+      </w:r>
+      <w:r>
+        <w:rPr>
+          <w:color w:val="002060"/>
+        </w:rPr>
+        <w:t xml:space="preserve">, </w:t>
+      </w:r>
+      <w:proofErr w:type="spellStart"/>
+      <w:r>
+        <w:rPr>
+          <w:color w:val="002060"/>
+        </w:rPr>
+        <w:t>truckAt</w:t>
+      </w:r>
+      <w:proofErr w:type="spellEnd"/>
+      <w:r>
+        <w:rPr>
+          <w:color w:val="002060"/>
+        </w:rPr>
+        <w:t xml:space="preserve">(b), </w:t>
+      </w:r>
+      <w:proofErr w:type="spellStart"/>
+      <w:r>
+        <w:rPr>
+          <w:color w:val="002060"/>
+        </w:rPr>
+        <w:t>packAt</w:t>
+      </w:r>
+      <w:proofErr w:type="spellEnd"/>
+      <w:r>
+        <w:rPr>
+          <w:color w:val="002060"/>
+        </w:rPr>
+        <w:t>(c)</w:t>
+      </w:r>
+    </w:p>
+    <w:p>
+      <w:pPr>
+        <w:pStyle w:val="ListParagraph"/>
+        <w:numPr>
+          <w:ilvl w:val="0"/>
+          <w:numId w:val="7"/>
+        </w:numPr>
+        <w:spacing w:after="0"/>
+        <w:rPr>
+          <w:color w:val="002060"/>
+        </w:rPr>
+      </w:pPr>
+      <w:r>
+        <w:rPr>
+          <w:color w:val="002060"/>
+        </w:rPr>
+        <w:t>A1 = move(b, c)</w:t>
+      </w:r>
+    </w:p>
+    <w:p>
+      <w:pPr>
+        <w:pStyle w:val="ListParagraph"/>
+        <w:numPr>
+          <w:ilvl w:val="0"/>
+          <w:numId w:val="7"/>
+        </w:numPr>
+        <w:spacing w:after="0"/>
+        <w:rPr>
+          <w:color w:val="002060"/>
+        </w:rPr>
+      </w:pPr>
+      <w:r>
+        <w:rPr>
+          <w:color w:val="002060"/>
+        </w:rPr>
+        <w:t>F2 =</w:t>
+      </w:r>
+      <w:r>
+        <w:rPr>
+          <w:color w:val="002060"/>
+        </w:rPr>
+        <w:t xml:space="preserve"> </w:t>
+      </w:r>
+      <w:proofErr w:type="spellStart"/>
+      <w:r>
+        <w:rPr>
+          <w:color w:val="002060"/>
+        </w:rPr>
+        <w:t>truckAt</w:t>
+      </w:r>
+      <w:proofErr w:type="spellEnd"/>
+      <w:r>
+        <w:rPr>
+          <w:color w:val="002060"/>
+        </w:rPr>
+        <w:t>(</w:t>
+      </w:r>
+      <w:r>
+        <w:rPr>
+          <w:color w:val="002060"/>
+        </w:rPr>
+        <w:t>a</w:t>
+      </w:r>
+      <w:r>
+        <w:rPr>
+          <w:color w:val="002060"/>
+        </w:rPr>
+        <w:t>)</w:t>
+      </w:r>
+      <w:r>
+        <w:rPr>
+          <w:color w:val="002060"/>
+        </w:rPr>
+        <w:t xml:space="preserve">, </w:t>
+      </w:r>
+      <w:proofErr w:type="spellStart"/>
+      <w:r>
+        <w:rPr>
+          <w:color w:val="002060"/>
+        </w:rPr>
+        <w:t>truckAt</w:t>
+      </w:r>
+      <w:proofErr w:type="spellEnd"/>
+      <w:r>
+        <w:rPr>
+          <w:color w:val="002060"/>
+        </w:rPr>
+        <w:t>(b</w:t>
+      </w:r>
+      <w:r>
+        <w:rPr>
+          <w:color w:val="002060"/>
+        </w:rPr>
+        <w:t>) ,</w:t>
+      </w:r>
+      <w:proofErr w:type="spellStart"/>
+      <w:r>
+        <w:rPr>
+          <w:color w:val="002060"/>
+        </w:rPr>
+        <w:t>truckAt</w:t>
+      </w:r>
+      <w:proofErr w:type="spellEnd"/>
+      <w:r>
+        <w:rPr>
+          <w:color w:val="002060"/>
+        </w:rPr>
+        <w:t xml:space="preserve">(c), </w:t>
+      </w:r>
+      <w:proofErr w:type="spellStart"/>
+      <w:r>
+        <w:rPr>
+          <w:color w:val="002060"/>
+        </w:rPr>
+        <w:t>packAt</w:t>
+      </w:r>
+      <w:proofErr w:type="spellEnd"/>
+      <w:r>
+        <w:rPr>
+          <w:color w:val="002060"/>
+        </w:rPr>
+        <w:t>(c)</w:t>
+      </w:r>
+    </w:p>
+    <w:p>
+      <w:pPr>
+        <w:pStyle w:val="ListParagraph"/>
+        <w:numPr>
+          <w:ilvl w:val="0"/>
+          <w:numId w:val="7"/>
+        </w:numPr>
+        <w:spacing w:after="0"/>
+        <w:rPr>
+          <w:color w:val="002060"/>
+        </w:rPr>
+      </w:pPr>
+      <w:r>
+        <w:rPr>
+          <w:color w:val="002060"/>
+        </w:rPr>
+        <w:t>A2 = load(c)</w:t>
+      </w:r>
+    </w:p>
+    <w:p>
+      <w:pPr>
+        <w:pStyle w:val="ListParagraph"/>
+        <w:numPr>
+          <w:ilvl w:val="0"/>
+          <w:numId w:val="7"/>
+        </w:numPr>
+        <w:spacing w:after="0"/>
+        <w:rPr>
+          <w:color w:val="002060"/>
+        </w:rPr>
+      </w:pPr>
+      <w:r>
+        <w:rPr>
+          <w:color w:val="002060"/>
+        </w:rPr>
+        <w:t xml:space="preserve">F3 = </w:t>
+      </w:r>
+      <w:proofErr w:type="spellStart"/>
+      <w:r>
+        <w:rPr>
+          <w:color w:val="002060"/>
+        </w:rPr>
+        <w:t>truckAt</w:t>
+      </w:r>
+      <w:proofErr w:type="spellEnd"/>
+      <w:r>
+        <w:rPr>
+          <w:color w:val="002060"/>
+        </w:rPr>
+        <w:t>(</w:t>
+      </w:r>
+      <w:r>
+        <w:rPr>
+          <w:color w:val="002060"/>
+        </w:rPr>
+        <w:t>a</w:t>
+      </w:r>
+      <w:r>
+        <w:rPr>
+          <w:color w:val="002060"/>
+        </w:rPr>
+        <w:t>)</w:t>
+      </w:r>
+      <w:r>
+        <w:rPr>
+          <w:color w:val="002060"/>
+        </w:rPr>
+        <w:t xml:space="preserve">, </w:t>
+      </w:r>
+      <w:proofErr w:type="spellStart"/>
+      <w:r>
+        <w:rPr>
+          <w:color w:val="002060"/>
+        </w:rPr>
+        <w:t>truckAt</w:t>
+      </w:r>
+      <w:proofErr w:type="spellEnd"/>
+      <w:r>
+        <w:rPr>
+          <w:color w:val="002060"/>
+        </w:rPr>
+        <w:t>(b) ,</w:t>
+      </w:r>
+      <w:proofErr w:type="spellStart"/>
+      <w:r>
+        <w:rPr>
+          <w:color w:val="002060"/>
+        </w:rPr>
+        <w:t>truckAt</w:t>
+      </w:r>
+      <w:proofErr w:type="spellEnd"/>
+      <w:r>
+        <w:rPr>
+          <w:color w:val="002060"/>
+        </w:rPr>
+        <w:t xml:space="preserve">(c), </w:t>
+      </w:r>
+      <w:proofErr w:type="spellStart"/>
+      <w:r>
+        <w:rPr>
+          <w:color w:val="002060"/>
+        </w:rPr>
+        <w:t>packAt</w:t>
+      </w:r>
+      <w:proofErr w:type="spellEnd"/>
+      <w:r>
+        <w:rPr>
+          <w:color w:val="002060"/>
+        </w:rPr>
+        <w:t>(c)</w:t>
+      </w:r>
+      <w:r>
+        <w:rPr>
+          <w:color w:val="002060"/>
+        </w:rPr>
+        <w:t xml:space="preserve">, </w:t>
+      </w:r>
+      <w:proofErr w:type="spellStart"/>
+      <w:r>
+        <w:rPr>
+          <w:color w:val="002060"/>
+        </w:rPr>
+        <w:t>packInTruck</w:t>
+      </w:r>
+      <w:proofErr w:type="spellEnd"/>
+    </w:p>
+    <w:p>
+      <w:pPr>
+        <w:pStyle w:val="ListParagraph"/>
+        <w:numPr>
+          <w:ilvl w:val="0"/>
+          <w:numId w:val="7"/>
+        </w:numPr>
+        <w:spacing w:after="0"/>
+        <w:rPr>
+          <w:color w:val="002060"/>
+        </w:rPr>
+      </w:pPr>
+      <w:r>
+        <w:rPr>
+          <w:color w:val="002060"/>
+        </w:rPr>
+        <w:t>A3 = move(c, b)</w:t>
+      </w:r>
+    </w:p>
+    <w:p>
+      <w:pPr>
+        <w:pStyle w:val="ListParagraph"/>
+        <w:numPr>
+          <w:ilvl w:val="0"/>
+          <w:numId w:val="7"/>
+        </w:numPr>
+        <w:spacing w:after="0"/>
+        <w:rPr>
+          <w:color w:val="002060"/>
+        </w:rPr>
+      </w:pPr>
+      <w:r>
+        <w:rPr>
+          <w:color w:val="002060"/>
+        </w:rPr>
+        <w:t xml:space="preserve">F4 = </w:t>
+      </w:r>
+      <w:proofErr w:type="spellStart"/>
+      <w:r>
+        <w:rPr>
+          <w:color w:val="002060"/>
+        </w:rPr>
+        <w:t>truckAt</w:t>
+      </w:r>
+      <w:proofErr w:type="spellEnd"/>
+      <w:r>
+        <w:rPr>
+          <w:color w:val="002060"/>
+        </w:rPr>
+        <w:t>(</w:t>
+      </w:r>
+      <w:r>
+        <w:rPr>
+          <w:color w:val="002060"/>
+        </w:rPr>
+        <w:t>a</w:t>
+      </w:r>
+      <w:r>
+        <w:rPr>
+          <w:color w:val="002060"/>
+        </w:rPr>
+        <w:t>)</w:t>
+      </w:r>
+      <w:r>
+        <w:rPr>
+          <w:color w:val="002060"/>
+        </w:rPr>
+        <w:t xml:space="preserve">, </w:t>
+      </w:r>
+      <w:proofErr w:type="spellStart"/>
+      <w:r>
+        <w:rPr>
+          <w:color w:val="002060"/>
+        </w:rPr>
+        <w:t>truckAt</w:t>
+      </w:r>
+      <w:proofErr w:type="spellEnd"/>
+      <w:r>
+        <w:rPr>
+          <w:color w:val="002060"/>
+        </w:rPr>
+        <w:t>(b) ,</w:t>
+      </w:r>
+      <w:proofErr w:type="spellStart"/>
+      <w:r>
+        <w:rPr>
+          <w:color w:val="002060"/>
+        </w:rPr>
+        <w:t>truckAt</w:t>
+      </w:r>
+      <w:proofErr w:type="spellEnd"/>
+      <w:r>
+        <w:rPr>
+          <w:color w:val="002060"/>
+        </w:rPr>
+        <w:t xml:space="preserve">(c), </w:t>
+      </w:r>
+      <w:proofErr w:type="spellStart"/>
+      <w:r>
+        <w:rPr>
+          <w:color w:val="002060"/>
+        </w:rPr>
+        <w:t>packAt</w:t>
+      </w:r>
+      <w:proofErr w:type="spellEnd"/>
+      <w:r>
+        <w:rPr>
+          <w:color w:val="002060"/>
+        </w:rPr>
+        <w:t xml:space="preserve">(c), </w:t>
+      </w:r>
+      <w:proofErr w:type="spellStart"/>
+      <w:r>
+        <w:rPr>
+          <w:color w:val="002060"/>
+        </w:rPr>
+        <w:t>packInTruck</w:t>
+      </w:r>
+      <w:proofErr w:type="spellEnd"/>
+    </w:p>
+    <w:p>
+      <w:pPr>
+        <w:pStyle w:val="ListParagraph"/>
+        <w:numPr>
+          <w:ilvl w:val="0"/>
+          <w:numId w:val="7"/>
+        </w:numPr>
+        <w:spacing w:after="0"/>
+        <w:rPr>
+          <w:color w:val="002060"/>
+        </w:rPr>
+      </w:pPr>
+      <w:r>
+        <w:rPr>
+          <w:color w:val="002060"/>
+        </w:rPr>
+        <w:t xml:space="preserve">A4 = </w:t>
+      </w:r>
+      <w:r>
+        <w:rPr>
+          <w:color w:val="002060"/>
+        </w:rPr>
+        <w:t>unload(b)</w:t>
+      </w:r>
+    </w:p>
+    <w:p>
+      <w:pPr>
+        <w:pStyle w:val="ListParagraph"/>
+        <w:numPr>
+          <w:ilvl w:val="0"/>
+          <w:numId w:val="7"/>
+        </w:numPr>
+        <w:rPr>
+          <w:color w:val="002060"/>
+        </w:rPr>
+      </w:pPr>
+      <w:r>
+        <w:rPr>
+          <w:color w:val="002060"/>
+        </w:rPr>
+        <w:t xml:space="preserve">F5 = </w:t>
+      </w:r>
+      <w:proofErr w:type="spellStart"/>
+      <w:r>
+        <w:rPr>
+          <w:color w:val="002060"/>
+        </w:rPr>
+        <w:t>truckAt</w:t>
+      </w:r>
+      <w:proofErr w:type="spellEnd"/>
+      <w:r>
+        <w:rPr>
+          <w:color w:val="002060"/>
+        </w:rPr>
+        <w:t>(</w:t>
+      </w:r>
+      <w:r>
+        <w:rPr>
+          <w:color w:val="002060"/>
+        </w:rPr>
+        <w:t>a</w:t>
+      </w:r>
+      <w:r>
+        <w:rPr>
+          <w:color w:val="002060"/>
+        </w:rPr>
+        <w:t>)</w:t>
+      </w:r>
+      <w:r>
+        <w:rPr>
+          <w:color w:val="002060"/>
+        </w:rPr>
+        <w:t xml:space="preserve">, </w:t>
+      </w:r>
+      <w:proofErr w:type="spellStart"/>
+      <w:r>
+        <w:rPr>
+          <w:color w:val="002060"/>
+        </w:rPr>
+        <w:t>truckAt</w:t>
+      </w:r>
+      <w:proofErr w:type="spellEnd"/>
+      <w:r>
+        <w:rPr>
+          <w:color w:val="002060"/>
+        </w:rPr>
+        <w:t>(b) ,</w:t>
+      </w:r>
+      <w:proofErr w:type="spellStart"/>
+      <w:r>
+        <w:rPr>
+          <w:color w:val="002060"/>
+        </w:rPr>
+        <w:t>truckAt</w:t>
+      </w:r>
+      <w:proofErr w:type="spellEnd"/>
+      <w:r>
+        <w:rPr>
+          <w:color w:val="002060"/>
+        </w:rPr>
+        <w:t xml:space="preserve">(c), </w:t>
+      </w:r>
+      <w:proofErr w:type="spellStart"/>
+      <w:r>
+        <w:rPr>
+          <w:color w:val="002060"/>
+        </w:rPr>
+        <w:t>packAt</w:t>
+      </w:r>
+      <w:proofErr w:type="spellEnd"/>
+      <w:r>
+        <w:rPr>
+          <w:color w:val="002060"/>
+        </w:rPr>
+        <w:t xml:space="preserve">(c), </w:t>
+      </w:r>
+      <w:proofErr w:type="spellStart"/>
+      <w:r>
+        <w:rPr>
+          <w:color w:val="002060"/>
+        </w:rPr>
+        <w:t>packInTruck</w:t>
+      </w:r>
+      <w:proofErr w:type="spellEnd"/>
+      <w:r>
+        <w:rPr>
+          <w:color w:val="002060"/>
+        </w:rPr>
+        <w:t xml:space="preserve">, </w:t>
+      </w:r>
+      <w:proofErr w:type="spellStart"/>
+      <w:r>
+        <w:rPr>
+          <w:color w:val="002060"/>
+        </w:rPr>
+        <w:t>packAt</w:t>
+      </w:r>
+      <w:proofErr w:type="spellEnd"/>
+      <w:r>
+        <w:rPr>
+          <w:color w:val="002060"/>
+        </w:rPr>
+        <w:t>(b)</w:t>
+      </w:r>
+    </w:p>
+    <w:p>
+      <w:pPr>
         <w:pStyle w:val="Heading1"/>
+        <w:spacing w:before="240"/>
         <w:ind w:left="469" w:hanging="484"/>
       </w:pPr>
       <w:r>
@@ -1582,14 +3866,86 @@
       <w:r>
         <w:t xml:space="preserve">What is the optimal solution to this delete-relaxed problem? What is this </w:t>
       </w:r>
-      <w:proofErr w:type="spellStart"/>
-      <w:r>
-        <w:t>heuristiccalled</w:t>
-      </w:r>
-      <w:proofErr w:type="spellEnd"/>
+      <w:r>
+        <w:t>heuristic called</w:t>
+      </w:r>
       <w:r>
         <w:t>?</w:t>
       </w:r>
+    </w:p>
+    <w:p>
+      <w:pPr>
+        <w:ind w:left="0" w:firstLine="0"/>
+      </w:pPr>
+    </w:p>
+    <w:p>
+      <w:pPr>
+        <w:ind w:left="307" w:firstLine="0"/>
+        <w:rPr>
+          <w:color w:val="002060"/>
+        </w:rPr>
+      </w:pPr>
+      <w:r>
+        <w:rPr>
+          <w:color w:val="002060"/>
+        </w:rPr>
+        <w:t>Optimal solution:</w:t>
+      </w:r>
+      <w:r>
+        <w:rPr>
+          <w:color w:val="002060"/>
+        </w:rPr>
+        <w:t xml:space="preserve"> </w:t>
+      </w:r>
+      <w:r>
+        <w:rPr>
+          <w:color w:val="002060"/>
+        </w:rPr>
+        <w:t>F0 -A0-&gt; F1 -A1-&gt; F2 -A2-&gt; F3 -A4-&gt; F5 (skip F4)</w:t>
+      </w:r>
+      <w:r>
+        <w:rPr>
+          <w:color w:val="002060"/>
+        </w:rPr>
+        <w:t xml:space="preserve"> </w:t>
+      </w:r>
+    </w:p>
+    <w:p>
+      <w:pPr>
+        <w:ind w:left="307" w:firstLine="0"/>
+        <w:rPr>
+          <w:color w:val="002060"/>
+        </w:rPr>
+      </w:pPr>
+      <w:r>
+        <w:rPr>
+          <w:b/>
+          <w:bCs/>
+          <w:color w:val="002060"/>
+        </w:rPr>
+        <w:t>It is called h</w:t>
+      </w:r>
+      <w:r>
+        <w:rPr>
+          <w:b/>
+          <w:bCs/>
+          <w:color w:val="002060"/>
+        </w:rPr>
+        <w:t>+</w:t>
+      </w:r>
+      <w:r>
+        <w:rPr>
+          <w:b/>
+          <w:bCs/>
+          <w:color w:val="002060"/>
+        </w:rPr>
+        <w:t>.</w:t>
+      </w:r>
+    </w:p>
+    <w:p>
+      <w:pPr>
+        <w:ind w:left="307" w:firstLine="0"/>
+      </w:pPr>
     </w:p>
     <w:p>
       <w:pPr>
@@ -1618,8 +3974,65 @@
       </w:r>
       <w:proofErr w:type="spellEnd"/>
       <w:r>
-        <w:t>? Explain why.</w:t>
-      </w:r>
+        <w:t>? Explain why</w:t>
+      </w:r>
+      <w:r>
+        <w:t>.</w:t>
+      </w:r>
+    </w:p>
+    <w:p>
+      <w:pPr>
+        <w:ind w:left="307" w:firstLine="0"/>
+      </w:pPr>
+    </w:p>
+    <w:p>
+      <w:pPr>
+        <w:ind w:left="307" w:firstLine="0"/>
+        <w:rPr>
+          <w:color w:val="002060"/>
+        </w:rPr>
+      </w:pPr>
+      <w:r>
+        <w:rPr>
+          <w:color w:val="002060"/>
+        </w:rPr>
+        <w:t xml:space="preserve">= 1+1+1+1 = </w:t>
+      </w:r>
+      <w:r>
+        <w:rPr>
+          <w:color w:val="002060"/>
+        </w:rPr>
+        <w:t>4</w:t>
+      </w:r>
+      <w:r>
+        <w:rPr>
+          <w:color w:val="002060"/>
+        </w:rPr>
+        <w:t xml:space="preserve"> for all the </w:t>
+      </w:r>
+      <w:r>
+        <w:rPr>
+          <w:color w:val="002060"/>
+        </w:rPr>
+        <w:t>4</w:t>
+      </w:r>
+      <w:r>
+        <w:rPr>
+          <w:color w:val="002060"/>
+        </w:rPr>
+        <w:t xml:space="preserve"> actions</w:t>
+      </w:r>
+      <w:r>
+        <w:rPr>
+          <w:color w:val="002060"/>
+        </w:rPr>
+        <w:t xml:space="preserve"> from initial to goal.</w:t>
+      </w:r>
+    </w:p>
+    <w:p>
+      <w:pPr>
+        <w:ind w:left="307" w:firstLine="0"/>
+      </w:pPr>
     </w:p>
     <w:p>
       <w:pPr>
@@ -1627,7 +4040,7 @@
           <w:ilvl w:val="0"/>
           <w:numId w:val="3"/>
         </w:numPr>
-        <w:spacing w:after="439"/>
+        <w:spacing w:after="0"/>
         <w:ind w:hanging="307"/>
       </w:pPr>
       <w:r>
@@ -1654,6 +4067,69 @@
     </w:p>
     <w:p>
       <w:pPr>
+        <w:spacing w:after="0"/>
+        <w:ind w:left="307" w:firstLine="0"/>
+      </w:pPr>
+    </w:p>
+    <w:p>
+      <w:pPr>
+        <w:ind w:left="307" w:firstLine="0"/>
+        <w:rPr>
+          <w:color w:val="002060"/>
+        </w:rPr>
+      </w:pPr>
+      <w:r>
+        <w:rPr>
+          <w:color w:val="002060"/>
+        </w:rPr>
+        <w:t xml:space="preserve">= </w:t>
+      </w:r>
+      <w:r>
+        <w:rPr>
+          <w:color w:val="002060"/>
+        </w:rPr>
+        <w:t>max(</w:t>
+      </w:r>
+      <w:r>
+        <w:rPr>
+          <w:color w:val="002060"/>
+        </w:rPr>
+        <w:t>4</w:t>
+      </w:r>
+      <w:r>
+        <w:rPr>
+          <w:color w:val="002060"/>
+        </w:rPr>
+        <w:t>)</w:t>
+      </w:r>
+      <w:r>
+        <w:rPr>
+          <w:color w:val="002060"/>
+        </w:rPr>
+        <w:t xml:space="preserve"> = </w:t>
+      </w:r>
+      <w:r>
+        <w:rPr>
+          <w:color w:val="002060"/>
+        </w:rPr>
+        <w:t>4</w:t>
+      </w:r>
+      <w:r>
+        <w:rPr>
+          <w:color w:val="002060"/>
+        </w:rPr>
+        <w:t>.</w:t>
+      </w:r>
+      <w:r>
+        <w:rPr>
+          <w:color w:val="002060"/>
+        </w:rPr>
+        <w:t xml:space="preserve"> As goal is linear from initial state, 4 actions from initial to goal as well.</w:t>
+      </w:r>
+    </w:p>
+    <w:p/>
+    <w:p>
+      <w:pPr>
         <w:pStyle w:val="Heading1"/>
         <w:ind w:left="469" w:hanging="484"/>
       </w:pPr>
@@ -1679,6 +4155,187 @@
       <w:proofErr w:type="spellEnd"/>
       <w:r>
         <w:t>, and the below STRIPS actions with their pre/post-conditions.</w:t>
+      </w:r>
+    </w:p>
+    <w:p>
+      <w:pPr>
+        <w:pStyle w:val="NormalWeb"/>
+        <w:shd w:val="clear" w:color="auto" w:fill="FFFFFF"/>
+        <w:spacing w:after="0" w:afterAutospacing="0"/>
+        <w:rPr>
+          <w:rFonts w:ascii="Cambria" w:hAnsi="Cambria" w:cs="Calibri"/>
+          <w:color w:val="002060"/>
+          <w:sz w:val="18"/>
+          <w:szCs w:val="18"/>
+        </w:rPr>
+      </w:pPr>
+      <w:r>
+        <w:rPr>
+          <w:color w:val="002060"/>
+          <w:sz w:val="18"/>
+          <w:szCs w:val="18"/>
+        </w:rPr>
+        <w:t>◦</w:t>
+      </w:r>
+      <w:r>
+        <w:rPr>
+          <w:color w:val="002060"/>
+          <w:sz w:val="18"/>
+          <w:szCs w:val="18"/>
+        </w:rPr>
+        <w:t xml:space="preserve"> </w:t>
+      </w:r>
+      <w:r>
+        <w:rPr>
+          <w:rFonts w:ascii="Cambria" w:hAnsi="Cambria" w:cs="Calibri"/>
+          <w:i/>
+          <w:iCs/>
+          <w:color w:val="002060"/>
+          <w:sz w:val="18"/>
+          <w:szCs w:val="18"/>
+        </w:rPr>
+        <w:t>pre</w:t>
+      </w:r>
+      <w:r>
+        <w:rPr>
+          <w:rFonts w:ascii="Cambria" w:hAnsi="Cambria" w:cs="Calibri"/>
+          <w:i/>
+          <w:iCs/>
+          <w:color w:val="002060"/>
+          <w:position w:val="-8"/>
+          <w:sz w:val="18"/>
+          <w:szCs w:val="18"/>
+        </w:rPr>
+        <w:t xml:space="preserve">a </w:t>
+      </w:r>
+      <w:r>
+        <w:rPr>
+          <w:rFonts w:ascii="Cambria" w:hAnsi="Cambria" w:cs="Calibri"/>
+          <w:color w:val="002060"/>
+          <w:sz w:val="18"/>
+          <w:szCs w:val="18"/>
+        </w:rPr>
+        <w:t>- facts that must be true before the action can be performed</w:t>
+      </w:r>
+      <w:r>
+        <w:rPr>
+          <w:rFonts w:ascii="Cambria" w:hAnsi="Cambria" w:cs="Calibri"/>
+          <w:color w:val="002060"/>
+          <w:sz w:val="18"/>
+          <w:szCs w:val="18"/>
+        </w:rPr>
+        <w:br/>
+      </w:r>
+      <w:r>
+        <w:rPr>
+          <w:color w:val="002060"/>
+          <w:sz w:val="18"/>
+          <w:szCs w:val="18"/>
+        </w:rPr>
+        <w:t>◦</w:t>
+      </w:r>
+      <w:r>
+        <w:rPr>
+          <w:rFonts w:ascii="Cambria" w:hAnsi="Cambria" w:cs="Calibri"/>
+          <w:color w:val="002060"/>
+          <w:sz w:val="18"/>
+          <w:szCs w:val="18"/>
+        </w:rPr>
+        <w:t xml:space="preserve"> </w:t>
+      </w:r>
+      <w:r>
+        <w:rPr>
+          <w:rFonts w:ascii="Cambria" w:hAnsi="Cambria" w:cs="Calibri"/>
+          <w:i/>
+          <w:iCs/>
+          <w:color w:val="002060"/>
+          <w:sz w:val="18"/>
+          <w:szCs w:val="18"/>
+        </w:rPr>
+        <w:t>add</w:t>
+      </w:r>
+      <w:r>
+        <w:rPr>
+          <w:rFonts w:ascii="Cambria" w:hAnsi="Cambria" w:cs="Calibri"/>
+          <w:i/>
+          <w:iCs/>
+          <w:color w:val="002060"/>
+          <w:position w:val="-8"/>
+          <w:sz w:val="18"/>
+          <w:szCs w:val="18"/>
+        </w:rPr>
+        <w:t xml:space="preserve">a </w:t>
+      </w:r>
+      <w:r>
+        <w:rPr>
+          <w:rFonts w:ascii="Cambria" w:hAnsi="Cambria" w:cs="Calibri"/>
+          <w:color w:val="002060"/>
+          <w:sz w:val="18"/>
+          <w:szCs w:val="18"/>
+        </w:rPr>
+        <w:t xml:space="preserve">- facts that will change to true when/after the action can be performed </w:t>
+      </w:r>
+    </w:p>
+    <w:p>
+      <w:pPr>
+        <w:pStyle w:val="NormalWeb"/>
+        <w:shd w:val="clear" w:color="auto" w:fill="FFFFFF"/>
+        <w:spacing w:before="0" w:beforeAutospacing="0"/>
+        <w:rPr>
+          <w:rFonts w:ascii="Cambria" w:hAnsi="Cambria"/>
+          <w:color w:val="002060"/>
+          <w:sz w:val="18"/>
+          <w:szCs w:val="18"/>
+        </w:rPr>
+      </w:pPr>
+      <w:r>
+        <w:rPr>
+          <w:color w:val="002060"/>
+          <w:sz w:val="18"/>
+          <w:szCs w:val="18"/>
+        </w:rPr>
+        <w:t>◦</w:t>
+      </w:r>
+      <w:r>
+        <w:rPr>
+          <w:rFonts w:ascii="Cambria" w:hAnsi="Cambria" w:cs="Calibri"/>
+          <w:color w:val="002060"/>
+          <w:sz w:val="18"/>
+          <w:szCs w:val="18"/>
+        </w:rPr>
+        <w:t xml:space="preserve"> </w:t>
+      </w:r>
+      <w:r>
+        <w:rPr>
+          <w:rFonts w:ascii="Cambria" w:hAnsi="Cambria" w:cs="Calibri"/>
+          <w:i/>
+          <w:iCs/>
+          <w:color w:val="002060"/>
+          <w:sz w:val="18"/>
+          <w:szCs w:val="18"/>
+        </w:rPr>
+        <w:t>del</w:t>
+      </w:r>
+      <w:r>
+        <w:rPr>
+          <w:rFonts w:ascii="Cambria" w:hAnsi="Cambria" w:cs="Calibri"/>
+          <w:i/>
+          <w:iCs/>
+          <w:color w:val="002060"/>
+          <w:position w:val="-8"/>
+          <w:sz w:val="18"/>
+          <w:szCs w:val="18"/>
+        </w:rPr>
+        <w:t xml:space="preserve">a </w:t>
+      </w:r>
+      <w:r>
+        <w:rPr>
+          <w:rFonts w:ascii="Cambria" w:hAnsi="Cambria" w:cs="Calibri"/>
+          <w:color w:val="002060"/>
+          <w:sz w:val="18"/>
+          <w:szCs w:val="18"/>
+        </w:rPr>
+        <w:t xml:space="preserve">- facts that will change to false when/after the action can be performed </w:t>
       </w:r>
     </w:p>
     <w:tbl>
@@ -1689,7 +4346,6 @@
         <w:tblCellMar>
           <w:top w:w="23" w:type="dxa"/>
           <w:left w:w="120" w:type="dxa"/>
-          <w:bottom w:w="0" w:type="dxa"/>
           <w:right w:w="115" w:type="dxa"/>
         </w:tblCellMar>
         <w:tblLook w:val="04A0" w:firstRow="1" w:lastRow="0" w:firstColumn="1" w:lastColumn="0" w:noHBand="0" w:noVBand="1"/>
@@ -2154,6 +4810,7 @@
     </w:tbl>
     <w:p>
       <w:pPr>
+        <w:spacing w:before="240"/>
         <w:ind w:left="-5"/>
       </w:pPr>
       <w:r>
@@ -2224,6 +4881,19 @@
       <w:r>
         <w:t>? Explain why.</w:t>
       </w:r>
+      <w:r>
+        <w:t xml:space="preserve"> </w:t>
+      </w:r>
+      <w:r>
+        <w:tab/>
+        <w:t xml:space="preserve">Delete-relaxed problem. </w:t>
+      </w:r>
+      <w:r>
+        <w:rPr>
+          <w:color w:val="002060"/>
+        </w:rPr>
+        <w:t>Action A, D. So h+ is 1+1=2.</w:t>
+      </w:r>
     </w:p>
     <w:p>
       <w:pPr>
@@ -2254,6 +4924,27 @@
       <w:r>
         <w:t>? Explain why.</w:t>
       </w:r>
+      <w:r>
+        <w:tab/>
+      </w:r>
+      <w:r>
+        <w:t xml:space="preserve">Delete-relaxed problem. </w:t>
+      </w:r>
+      <w:r>
+        <w:t>Action A, D. So</w:t>
+      </w:r>
+      <w:r>
+        <w:t xml:space="preserve"> add</w:t>
+      </w:r>
+      <w:r>
+        <w:t xml:space="preserve"> </w:t>
+      </w:r>
+      <w:r>
+        <w:rPr>
+          <w:color w:val="002060"/>
+        </w:rPr>
+        <w:t>is 1+1=2.</w:t>
+      </w:r>
     </w:p>
     <w:p>
       <w:pPr>
@@ -2261,7 +4952,6 @@
           <w:ilvl w:val="0"/>
           <w:numId w:val="4"/>
         </w:numPr>
-        <w:spacing w:after="439"/>
         <w:ind w:hanging="307"/>
       </w:pPr>
       <w:r>
@@ -2285,7 +4975,30 @@
       <w:r>
         <w:t>? Explain why.</w:t>
       </w:r>
-    </w:p>
+      <w:r>
+        <w:tab/>
+      </w:r>
+      <w:r>
+        <w:t xml:space="preserve">Delete-relaxed problem. </w:t>
+      </w:r>
+      <w:r>
+        <w:rPr>
+          <w:color w:val="002060"/>
+        </w:rPr>
+        <w:t xml:space="preserve">Action A, D. </w:t>
+      </w:r>
+      <w:r>
+        <w:t xml:space="preserve">So </w:t>
+      </w:r>
+      <w:r>
+        <w:rPr>
+          <w:color w:val="002060"/>
+        </w:rPr>
+        <w:t>max(2)=2.</w:t>
+      </w:r>
+    </w:p>
+    <w:p/>
+    <w:p/>
     <w:p>
       <w:pPr>
         <w:pStyle w:val="Heading1"/>
@@ -2367,6 +5080,45 @@
       <w:r>
         <w:t>(if any)? Explain why.</w:t>
       </w:r>
+      <w:r>
+        <w:t xml:space="preserve"> </w:t>
+      </w:r>
+      <w:r>
+        <w:tab/>
+      </w:r>
+      <w:r>
+        <w:t xml:space="preserve">Delete-relaxed problem. </w:t>
+      </w:r>
+      <w:r>
+        <w:rPr>
+          <w:color w:val="002060"/>
+        </w:rPr>
+        <w:t xml:space="preserve">Action </w:t>
+      </w:r>
+      <w:r>
+        <w:rPr>
+          <w:color w:val="002060"/>
+        </w:rPr>
+        <w:t>C</w:t>
+      </w:r>
+      <w:r>
+        <w:rPr>
+          <w:color w:val="002060"/>
+        </w:rPr>
+        <w:t xml:space="preserve">, </w:t>
+      </w:r>
+      <w:r>
+        <w:rPr>
+          <w:color w:val="002060"/>
+        </w:rPr>
+        <w:t>A</w:t>
+      </w:r>
+      <w:r>
+        <w:rPr>
+          <w:color w:val="002060"/>
+        </w:rPr>
+        <w:t>. So h+ is 1+1=2.</w:t>
+      </w:r>
     </w:p>
     <w:p>
       <w:pPr>
@@ -2403,6 +5155,30 @@
       </w:r>
       <w:r>
         <w:t>(if any)? Explain why.</w:t>
+      </w:r>
+      <w:r>
+        <w:tab/>
+      </w:r>
+      <w:r>
+        <w:t xml:space="preserve">Delete-relaxed problem. </w:t>
+      </w:r>
+      <w:r>
+        <w:rPr>
+          <w:color w:val="002060"/>
+        </w:rPr>
+        <w:t xml:space="preserve">Action C, A. So </w:t>
+      </w:r>
+      <w:r>
+        <w:rPr>
+          <w:color w:val="002060"/>
+        </w:rPr>
+        <w:t>add</w:t>
+      </w:r>
+      <w:r>
+        <w:rPr>
+          <w:color w:val="002060"/>
+        </w:rPr>
+        <w:t xml:space="preserve"> is 1+1=2.</w:t>
       </w:r>
     </w:p>
     <w:p>
@@ -2440,19 +5216,31 @@
         <w:t xml:space="preserve"> </w:t>
       </w:r>
       <w:r>
-        <w:t>(if any)? Explain why.</w:t>
-      </w:r>
-    </w:p>
-    <w:p>
-      <w:pPr>
-        <w:spacing w:after="412" w:line="259" w:lineRule="auto"/>
-        <w:jc w:val="center"/>
-      </w:pPr>
-      <w:r>
-        <w:rPr>
-          <w:sz w:val="20"/>
-        </w:rPr>
-        <w:t>2</w:t>
+        <w:t>(if any)? Explain why</w:t>
+      </w:r>
+      <w:r>
+        <w:tab/>
+      </w:r>
+      <w:r>
+        <w:t xml:space="preserve">Delete-relaxed problem. </w:t>
+      </w:r>
+      <w:r>
+        <w:rPr>
+          <w:color w:val="002060"/>
+        </w:rPr>
+        <w:t xml:space="preserve">Action C, A. So </w:t>
+      </w:r>
+      <w:r>
+        <w:rPr>
+          <w:color w:val="002060"/>
+        </w:rPr>
+        <w:t>max(2)</w:t>
+      </w:r>
+      <w:r>
+        <w:rPr>
+          <w:color w:val="002060"/>
+        </w:rPr>
+        <w:t>=2.</w:t>
       </w:r>
     </w:p>
     <w:sectPr>
@@ -2468,6 +5256,119 @@
 <file path=word/numbering.xml><?xml version="1.0" encoding="utf-8"?>
 <w:numbering xmlns:wpc="http://schemas.microsoft.com/office/word/2010/wordprocessingCanvas" xmlns:cx="http://schemas.microsoft.com/office/drawing/2014/chartex" xmlns:cx1="http://schemas.microsoft.com/office/drawing/2015/9/8/chartex" xmlns:cx2="http://schemas.microsoft.com/office/drawing/2015/10/21/chartex" xmlns:cx3="http://schemas.microsoft.com/office/drawing/2016/5/9/chartex" xmlns:cx4="http://schemas.microsoft.com/office/drawing/2016/5/10/chartex" xmlns:cx5="http://schemas.microsoft.com/office/drawing/2016/5/11/chartex" xmlns:cx6="http://schemas.microsoft.com/office/drawing/2016/5/12/chartex" xmlns:cx7="http://schemas.microsoft.com/office/drawing/2016/5/13/chartex" xmlns:cx8="http://schemas.microsoft.com/office/drawing/2016/5/14/chartex" xmlns:mc="http://schemas.openxmlformats.org/markup-compatibility/2006" xmlns:aink="http://schemas.microsoft.com/office/drawing/2016/ink" xmlns:am3d="http://schemas.microsoft.com/office/drawing/2017/model3d" xmlns:o="urn:schemas-microsoft-com:office:office" xmlns:oel="http://schemas.microsoft.com/office/2019/extlst" xmlns:r="http://schemas.openxmlformats.org/officeDocument/2006/relationships" xmlns:m="http://schemas.openxmlformats.org/officeDocument/2006/math" xmlns:v="urn:schemas-microsoft-com:vml" xmlns:wp14="http://schemas.microsoft.com/office/word/2010/wordprocessingDrawing" xmlns:wp="http://schemas.openxmlformats.org/drawingml/2006/wordprocessingDrawing" xmlns:w10="urn:schemas-microsoft-com:office:word" xmlns:w="http://schemas.openxmlformats.org/wordprocessingml/2006/main" xmlns:w14="http://schemas.microsoft.com/office/word/2010/wordml" xmlns:w15="http://schemas.microsoft.com/office/word/2012/wordml" xmlns:w16cex="http://schemas.microsoft.com/office/word/2018/wordml/cex" xmlns:w16cid="http://schemas.microsoft.com/office/word/2016/wordml/cid" xmlns:w16="http://schemas.microsoft.com/office/word/2018/wordml" xmlns:w16sdtdh="http://schemas.microsoft.com/office/word/2020/wordml/sdtdatahash" xmlns:w16se="http://schemas.microsoft.com/office/word/2015/wordml/symex" xmlns:wpg="http://schemas.microsoft.com/office/word/2010/wordprocessingGroup" xmlns:wpi="http://schemas.microsoft.com/office/word/2010/wordprocessingInk" xmlns:wne="http://schemas.microsoft.com/office/word/2006/wordml" xmlns:wps="http://schemas.microsoft.com/office/word/2010/wordprocessingShape" mc:Ignorable="w14 w15 w16se w16cid w16 w16cex w16sdtdh wp14">
   <w:abstractNum w:abstractNumId="0" w15:restartNumberingAfterBreak="0">
+    <w:nsid w:val="0AC90183"/>
+    <w:multiLevelType w:val="hybridMultilevel"/>
+    <w:tmpl w:val="69DCBEFE"/>
+    <w:lvl w:ilvl="0" w:tplc="08090003">
+      <w:start w:val="1"/>
+      <w:numFmt w:val="bullet"/>
+      <w:lvlText w:val="o"/>
+      <w:lvlJc w:val="left"/>
+      <w:pPr>
+        <w:ind w:left="730" w:hanging="360"/>
+      </w:pPr>
+      <w:rPr>
+        <w:rFonts w:ascii="Courier New" w:hAnsi="Courier New" w:hint="default"/>
+      </w:rPr>
+    </w:lvl>
+    <w:lvl w:ilvl="1" w:tplc="08090003" w:tentative="1">
+      <w:start w:val="1"/>
+      <w:numFmt w:val="bullet"/>
+      <w:lvlText w:val="o"/>
+      <w:lvlJc w:val="left"/>
+      <w:pPr>
+        <w:ind w:left="1450" w:hanging="360"/>
+      </w:pPr>
+      <w:rPr>
+        <w:rFonts w:ascii="Courier New" w:hAnsi="Courier New" w:hint="default"/>
+      </w:rPr>
+    </w:lvl>
+    <w:lvl w:ilvl="2" w:tplc="08090005" w:tentative="1">
+      <w:start w:val="1"/>
+      <w:numFmt w:val="bullet"/>
+      <w:lvlText w:val=""/>
+      <w:lvlJc w:val="left"/>
+      <w:pPr>
+        <w:ind w:left="2170" w:hanging="360"/>
+      </w:pPr>
+      <w:rPr>
+        <w:rFonts w:ascii="Wingdings" w:hAnsi="Wingdings" w:hint="default"/>
+      </w:rPr>
+    </w:lvl>
+    <w:lvl w:ilvl="3" w:tplc="08090001" w:tentative="1">
+      <w:start w:val="1"/>
+      <w:numFmt w:val="bullet"/>
+      <w:lvlText w:val=""/>
+      <w:lvlJc w:val="left"/>
+      <w:pPr>
+        <w:ind w:left="2890" w:hanging="360"/>
+      </w:pPr>
+      <w:rPr>
+        <w:rFonts w:ascii="Symbol" w:hAnsi="Symbol" w:hint="default"/>
+      </w:rPr>
+    </w:lvl>
+    <w:lvl w:ilvl="4" w:tplc="08090003" w:tentative="1">
+      <w:start w:val="1"/>
+      <w:numFmt w:val="bullet"/>
+      <w:lvlText w:val="o"/>
+      <w:lvlJc w:val="left"/>
+      <w:pPr>
+        <w:ind w:left="3610" w:hanging="360"/>
+      </w:pPr>
+      <w:rPr>
+        <w:rFonts w:ascii="Courier New" w:hAnsi="Courier New" w:hint="default"/>
+      </w:rPr>
+    </w:lvl>
+    <w:lvl w:ilvl="5" w:tplc="08090005" w:tentative="1">
+      <w:start w:val="1"/>
+      <w:numFmt w:val="bullet"/>
+      <w:lvlText w:val=""/>
+      <w:lvlJc w:val="left"/>
+      <w:pPr>
+        <w:ind w:left="4330" w:hanging="360"/>
+      </w:pPr>
+      <w:rPr>
+        <w:rFonts w:ascii="Wingdings" w:hAnsi="Wingdings" w:hint="default"/>
+      </w:rPr>
+    </w:lvl>
+    <w:lvl w:ilvl="6" w:tplc="08090001" w:tentative="1">
+      <w:start w:val="1"/>
+      <w:numFmt w:val="bullet"/>
+      <w:lvlText w:val=""/>
+      <w:lvlJc w:val="left"/>
+      <w:pPr>
+        <w:ind w:left="5050" w:hanging="360"/>
+      </w:pPr>
+      <w:rPr>
+        <w:rFonts w:ascii="Symbol" w:hAnsi="Symbol" w:hint="default"/>
+      </w:rPr>
+    </w:lvl>
+    <w:lvl w:ilvl="7" w:tplc="08090003" w:tentative="1">
+      <w:start w:val="1"/>
+      <w:numFmt w:val="bullet"/>
+      <w:lvlText w:val="o"/>
+      <w:lvlJc w:val="left"/>
+      <w:pPr>
+        <w:ind w:left="5770" w:hanging="360"/>
+      </w:pPr>
+      <w:rPr>
+        <w:rFonts w:ascii="Courier New" w:hAnsi="Courier New" w:hint="default"/>
+      </w:rPr>
+    </w:lvl>
+    <w:lvl w:ilvl="8" w:tplc="08090005" w:tentative="1">
+      <w:start w:val="1"/>
+      <w:numFmt w:val="bullet"/>
+      <w:lvlText w:val=""/>
+      <w:lvlJc w:val="left"/>
+      <w:pPr>
+        <w:ind w:left="6490" w:hanging="360"/>
+      </w:pPr>
+      <w:rPr>
+        <w:rFonts w:ascii="Wingdings" w:hAnsi="Wingdings" w:hint="default"/>
+      </w:rPr>
+    </w:lvl>
+  </w:abstractNum>
+  <w:abstractNum w:abstractNumId="1" w15:restartNumberingAfterBreak="0">
     <w:nsid w:val="0CA3775B"/>
     <w:multiLevelType w:val="hybridMultilevel"/>
     <w:tmpl w:val="5C56DE72"/>
@@ -2679,7 +5580,96 @@
       </w:rPr>
     </w:lvl>
   </w:abstractNum>
-  <w:abstractNum w:abstractNumId="1" w15:restartNumberingAfterBreak="0">
+  <w:abstractNum w:abstractNumId="2" w15:restartNumberingAfterBreak="0">
+    <w:nsid w:val="0F3E77D5"/>
+    <w:multiLevelType w:val="hybridMultilevel"/>
+    <w:tmpl w:val="50BA839E"/>
+    <w:lvl w:ilvl="0" w:tplc="468CFEBE">
+      <w:start w:val="1"/>
+      <w:numFmt w:val="lowerLetter"/>
+      <w:lvlText w:val="%1)"/>
+      <w:lvlJc w:val="left"/>
+      <w:pPr>
+        <w:ind w:left="370" w:hanging="360"/>
+      </w:pPr>
+      <w:rPr>
+        <w:rFonts w:hint="default"/>
+      </w:rPr>
+    </w:lvl>
+    <w:lvl w:ilvl="1" w:tplc="08090019" w:tentative="1">
+      <w:start w:val="1"/>
+      <w:numFmt w:val="lowerLetter"/>
+      <w:lvlText w:val="%2."/>
+      <w:lvlJc w:val="left"/>
+      <w:pPr>
+        <w:ind w:left="1090" w:hanging="360"/>
+      </w:pPr>
+    </w:lvl>
+    <w:lvl w:ilvl="2" w:tplc="0809001B" w:tentative="1">
+      <w:start w:val="1"/>
+      <w:numFmt w:val="lowerRoman"/>
+      <w:lvlText w:val="%3."/>
+      <w:lvlJc w:val="right"/>
+      <w:pPr>
+        <w:ind w:left="1810" w:hanging="180"/>
+      </w:pPr>
+    </w:lvl>
+    <w:lvl w:ilvl="3" w:tplc="0809000F" w:tentative="1">
+      <w:start w:val="1"/>
+      <w:numFmt w:val="decimal"/>
+      <w:lvlText w:val="%4."/>
+      <w:lvlJc w:val="left"/>
+      <w:pPr>
+        <w:ind w:left="2530" w:hanging="360"/>
+      </w:pPr>
+    </w:lvl>
+    <w:lvl w:ilvl="4" w:tplc="08090019" w:tentative="1">
+      <w:start w:val="1"/>
+      <w:numFmt w:val="lowerLetter"/>
+      <w:lvlText w:val="%5."/>
+      <w:lvlJc w:val="left"/>
+      <w:pPr>
+        <w:ind w:left="3250" w:hanging="360"/>
+      </w:pPr>
+    </w:lvl>
+    <w:lvl w:ilvl="5" w:tplc="0809001B" w:tentative="1">
+      <w:start w:val="1"/>
+      <w:numFmt w:val="lowerRoman"/>
+      <w:lvlText w:val="%6."/>
+      <w:lvlJc w:val="right"/>
+      <w:pPr>
+        <w:ind w:left="3970" w:hanging="180"/>
+      </w:pPr>
+    </w:lvl>
+    <w:lvl w:ilvl="6" w:tplc="0809000F" w:tentative="1">
+      <w:start w:val="1"/>
+      <w:numFmt w:val="decimal"/>
+      <w:lvlText w:val="%7."/>
+      <w:lvlJc w:val="left"/>
+      <w:pPr>
+        <w:ind w:left="4690" w:hanging="360"/>
+      </w:pPr>
+    </w:lvl>
+    <w:lvl w:ilvl="7" w:tplc="08090019" w:tentative="1">
+      <w:start w:val="1"/>
+      <w:numFmt w:val="lowerLetter"/>
+      <w:lvlText w:val="%8."/>
+      <w:lvlJc w:val="left"/>
+      <w:pPr>
+        <w:ind w:left="5410" w:hanging="360"/>
+      </w:pPr>
+    </w:lvl>
+    <w:lvl w:ilvl="8" w:tplc="0809001B" w:tentative="1">
+      <w:start w:val="1"/>
+      <w:numFmt w:val="lowerRoman"/>
+      <w:lvlText w:val="%9."/>
+      <w:lvlJc w:val="right"/>
+      <w:pPr>
+        <w:ind w:left="6130" w:hanging="180"/>
+      </w:pPr>
+    </w:lvl>
+  </w:abstractNum>
+  <w:abstractNum w:abstractNumId="3" w15:restartNumberingAfterBreak="0">
     <w:nsid w:val="10605D0D"/>
     <w:multiLevelType w:val="hybridMultilevel"/>
     <w:tmpl w:val="0CF2E282"/>
@@ -2891,7 +5881,7 @@
       </w:rPr>
     </w:lvl>
   </w:abstractNum>
-  <w:abstractNum w:abstractNumId="2" w15:restartNumberingAfterBreak="0">
+  <w:abstractNum w:abstractNumId="4" w15:restartNumberingAfterBreak="0">
     <w:nsid w:val="42CE169E"/>
     <w:multiLevelType w:val="hybridMultilevel"/>
     <w:tmpl w:val="A8321FF2"/>
@@ -3103,7 +6093,7 @@
       </w:rPr>
     </w:lvl>
   </w:abstractNum>
-  <w:abstractNum w:abstractNumId="3" w15:restartNumberingAfterBreak="0">
+  <w:abstractNum w:abstractNumId="5" w15:restartNumberingAfterBreak="0">
     <w:nsid w:val="51AC6D40"/>
     <w:multiLevelType w:val="hybridMultilevel"/>
     <w:tmpl w:val="E6003CF8"/>
@@ -3325,12 +6315,101 @@
       </w:rPr>
     </w:lvl>
   </w:abstractNum>
-  <w:abstractNum w:abstractNumId="4" w15:restartNumberingAfterBreak="0">
+  <w:abstractNum w:abstractNumId="6" w15:restartNumberingAfterBreak="0">
+    <w:nsid w:val="56262D61"/>
+    <w:multiLevelType w:val="hybridMultilevel"/>
+    <w:tmpl w:val="50BA839E"/>
+    <w:lvl w:ilvl="0" w:tplc="FFFFFFFF">
+      <w:start w:val="1"/>
+      <w:numFmt w:val="lowerLetter"/>
+      <w:lvlText w:val="%1)"/>
+      <w:lvlJc w:val="left"/>
+      <w:pPr>
+        <w:ind w:left="370" w:hanging="360"/>
+      </w:pPr>
+      <w:rPr>
+        <w:rFonts w:hint="default"/>
+      </w:rPr>
+    </w:lvl>
+    <w:lvl w:ilvl="1" w:tplc="FFFFFFFF" w:tentative="1">
+      <w:start w:val="1"/>
+      <w:numFmt w:val="lowerLetter"/>
+      <w:lvlText w:val="%2."/>
+      <w:lvlJc w:val="left"/>
+      <w:pPr>
+        <w:ind w:left="1090" w:hanging="360"/>
+      </w:pPr>
+    </w:lvl>
+    <w:lvl w:ilvl="2" w:tplc="FFFFFFFF" w:tentative="1">
+      <w:start w:val="1"/>
+      <w:numFmt w:val="lowerRoman"/>
+      <w:lvlText w:val="%3."/>
+      <w:lvlJc w:val="right"/>
+      <w:pPr>
+        <w:ind w:left="1810" w:hanging="180"/>
+      </w:pPr>
+    </w:lvl>
+    <w:lvl w:ilvl="3" w:tplc="FFFFFFFF" w:tentative="1">
+      <w:start w:val="1"/>
+      <w:numFmt w:val="decimal"/>
+      <w:lvlText w:val="%4."/>
+      <w:lvlJc w:val="left"/>
+      <w:pPr>
+        <w:ind w:left="2530" w:hanging="360"/>
+      </w:pPr>
+    </w:lvl>
+    <w:lvl w:ilvl="4" w:tplc="FFFFFFFF" w:tentative="1">
+      <w:start w:val="1"/>
+      <w:numFmt w:val="lowerLetter"/>
+      <w:lvlText w:val="%5."/>
+      <w:lvlJc w:val="left"/>
+      <w:pPr>
+        <w:ind w:left="3250" w:hanging="360"/>
+      </w:pPr>
+    </w:lvl>
+    <w:lvl w:ilvl="5" w:tplc="FFFFFFFF" w:tentative="1">
+      <w:start w:val="1"/>
+      <w:numFmt w:val="lowerRoman"/>
+      <w:lvlText w:val="%6."/>
+      <w:lvlJc w:val="right"/>
+      <w:pPr>
+        <w:ind w:left="3970" w:hanging="180"/>
+      </w:pPr>
+    </w:lvl>
+    <w:lvl w:ilvl="6" w:tplc="FFFFFFFF" w:tentative="1">
+      <w:start w:val="1"/>
+      <w:numFmt w:val="decimal"/>
+      <w:lvlText w:val="%7."/>
+      <w:lvlJc w:val="left"/>
+      <w:pPr>
+        <w:ind w:left="4690" w:hanging="360"/>
+      </w:pPr>
+    </w:lvl>
+    <w:lvl w:ilvl="7" w:tplc="FFFFFFFF" w:tentative="1">
+      <w:start w:val="1"/>
+      <w:numFmt w:val="lowerLetter"/>
+      <w:lvlText w:val="%8."/>
+      <w:lvlJc w:val="left"/>
+      <w:pPr>
+        <w:ind w:left="5410" w:hanging="360"/>
+      </w:pPr>
+    </w:lvl>
+    <w:lvl w:ilvl="8" w:tplc="FFFFFFFF" w:tentative="1">
+      <w:start w:val="1"/>
+      <w:numFmt w:val="lowerRoman"/>
+      <w:lvlText w:val="%9."/>
+      <w:lvlJc w:val="right"/>
+      <w:pPr>
+        <w:ind w:left="6130" w:hanging="180"/>
+      </w:pPr>
+    </w:lvl>
+  </w:abstractNum>
+  <w:abstractNum w:abstractNumId="7" w15:restartNumberingAfterBreak="0">
     <w:nsid w:val="7844127D"/>
     <w:multiLevelType w:val="hybridMultilevel"/>
-    <w:tmpl w:val="142A1678"/>
+    <w:tmpl w:val="B06A7A2A"/>
     <w:lvl w:ilvl="0" w:tplc="5A82C28E">
-      <w:start w:val="2"/>
+      <w:start w:val="1"/>
       <w:numFmt w:val="lowerLetter"/>
       <w:lvlText w:val="%1.)"/>
       <w:lvlJc w:val="left"/>
@@ -3537,7 +6616,7 @@
       </w:rPr>
     </w:lvl>
   </w:abstractNum>
-  <w:abstractNum w:abstractNumId="5" w15:restartNumberingAfterBreak="0">
+  <w:abstractNum w:abstractNumId="8" w15:restartNumberingAfterBreak="0">
     <w:nsid w:val="7F4B3E85"/>
     <w:multiLevelType w:val="hybridMultilevel"/>
     <w:tmpl w:val="764C9D4C"/>
@@ -3750,22 +6829,31 @@
     </w:lvl>
   </w:abstractNum>
   <w:num w:numId="1" w16cid:durableId="1843426891">
+    <w:abstractNumId w:val="8"/>
+  </w:num>
+  <w:num w:numId="2" w16cid:durableId="132604921">
+    <w:abstractNumId w:val="7"/>
+  </w:num>
+  <w:num w:numId="3" w16cid:durableId="2131850555">
+    <w:abstractNumId w:val="3"/>
+  </w:num>
+  <w:num w:numId="4" w16cid:durableId="331690326">
+    <w:abstractNumId w:val="1"/>
+  </w:num>
+  <w:num w:numId="5" w16cid:durableId="1959295667">
+    <w:abstractNumId w:val="4"/>
+  </w:num>
+  <w:num w:numId="6" w16cid:durableId="1870600416">
     <w:abstractNumId w:val="5"/>
   </w:num>
-  <w:num w:numId="2" w16cid:durableId="132604921">
-    <w:abstractNumId w:val="4"/>
-  </w:num>
-  <w:num w:numId="3" w16cid:durableId="2131850555">
-    <w:abstractNumId w:val="1"/>
-  </w:num>
-  <w:num w:numId="4" w16cid:durableId="331690326">
+  <w:num w:numId="7" w16cid:durableId="11995720">
     <w:abstractNumId w:val="0"/>
   </w:num>
-  <w:num w:numId="5" w16cid:durableId="1959295667">
+  <w:num w:numId="8" w16cid:durableId="133564113">
     <w:abstractNumId w:val="2"/>
   </w:num>
-  <w:num w:numId="6" w16cid:durableId="1870600416">
-    <w:abstractNumId w:val="3"/>
+  <w:num w:numId="9" w16cid:durableId="298264462">
+    <w:abstractNumId w:val="6"/>
   </w:num>
 </w:numbering>
 </file>
@@ -4255,6 +7343,36 @@
       </w:tblCellMar>
     </w:tblPr>
   </w:style>
+  <w:style w:type="paragraph" w:styleId="ListParagraph">
+    <w:name w:val="List Paragraph"/>
+    <w:basedOn w:val="Normal"/>
+    <w:uiPriority w:val="34"/>
+    <w:qFormat/>
+    <w:rsid w:val="00DD1D68"/>
+    <w:pPr>
+      <w:ind w:left="720"/>
+      <w:contextualSpacing/>
+    </w:pPr>
+  </w:style>
+  <w:style w:type="paragraph" w:styleId="NormalWeb">
+    <w:name w:val="Normal (Web)"/>
+    <w:basedOn w:val="Normal"/>
+    <w:uiPriority w:val="99"/>
+    <w:unhideWhenUsed/>
+    <w:rsid w:val="000768A8"/>
+    <w:pPr>
+      <w:spacing w:before="100" w:beforeAutospacing="1" w:after="100" w:afterAutospacing="1" w:line="240" w:lineRule="auto"/>
+      <w:ind w:left="0" w:firstLine="0"/>
+      <w:jc w:val="left"/>
+    </w:pPr>
+    <w:rPr>
+      <w:rFonts w:ascii="Times New Roman" w:eastAsia="Times New Roman" w:hAnsi="Times New Roman" w:cs="Times New Roman"/>
+      <w:color w:val="auto"/>
+      <w:kern w:val="0"/>
+      <w:sz w:val="24"/>
+      <w14:ligatures w14:val="none"/>
+    </w:rPr>
+  </w:style>
 </w:styles>
 </file>
 

</xml_diff>